<commit_message>
Updated Advanced workshop, cleanup
Both workshops now been updated with latest feedback
</commit_message>
<xml_diff>
--- a/Documents/KiCad7 Workshop ESE-day (Advanced).docx
+++ b/Documents/KiCad7 Workshop ESE-day (Advanced).docx
@@ -539,7 +539,7 @@
                                   <w:tag w:val=""/>
                                   <w:id w:val="-785116381"/>
                                   <w:dataBinding w:prefixMappings="xmlns:ns0='http://schemas.microsoft.com/office/2006/coverPageProps' " w:xpath="/ns0:CoverPageProperties[1]/ns0:PublishDate[1]" w:storeItemID="{55AF091B-3C7A-41E3-B477-F2FDAA23CFDA}"/>
-                                  <w:date w:fullDate="2023-01-01T00:00:00Z">
+                                  <w:date w:fullDate="2024-01-01T00:00:00Z">
                                     <w:dateFormat w:val="yyyy"/>
                                     <w:lid w:val="nl-NL"/>
                                     <w:storeMappedDataAs w:val="dateTime"/>
@@ -563,7 +563,15 @@
                                         <w:sz w:val="24"/>
                                         <w:szCs w:val="24"/>
                                       </w:rPr>
-                                      <w:t>2023</w:t>
+                                      <w:t>202</w:t>
+                                    </w:r>
+                                    <w:r>
+                                      <w:rPr>
+                                        <w:color w:val="FFFFFF" w:themeColor="background1"/>
+                                        <w:sz w:val="24"/>
+                                        <w:szCs w:val="24"/>
+                                      </w:rPr>
+                                      <w:t>4</w:t>
                                     </w:r>
                                   </w:p>
                                 </w:sdtContent>
@@ -605,7 +613,7 @@
                             <w:tag w:val=""/>
                             <w:id w:val="-785116381"/>
                             <w:dataBinding w:prefixMappings="xmlns:ns0='http://schemas.microsoft.com/office/2006/coverPageProps' " w:xpath="/ns0:CoverPageProperties[1]/ns0:PublishDate[1]" w:storeItemID="{55AF091B-3C7A-41E3-B477-F2FDAA23CFDA}"/>
-                            <w:date w:fullDate="2023-01-01T00:00:00Z">
+                            <w:date w:fullDate="2024-01-01T00:00:00Z">
                               <w:dateFormat w:val="yyyy"/>
                               <w:lid w:val="nl-NL"/>
                               <w:storeMappedDataAs w:val="dateTime"/>
@@ -629,7 +637,15 @@
                                   <w:sz w:val="24"/>
                                   <w:szCs w:val="24"/>
                                 </w:rPr>
-                                <w:t>2023</w:t>
+                                <w:t>202</w:t>
+                              </w:r>
+                              <w:r>
+                                <w:rPr>
+                                  <w:color w:val="FFFFFF" w:themeColor="background1"/>
+                                  <w:sz w:val="24"/>
+                                  <w:szCs w:val="24"/>
+                                </w:rPr>
+                                <w:t>4</w:t>
                               </w:r>
                             </w:p>
                           </w:sdtContent>
@@ -728,7 +744,7 @@
             </w:rPr>
             <w:fldChar w:fldCharType="separate"/>
           </w:r>
-          <w:hyperlink w:anchor="_Toc154924068" w:history="1">
+          <w:hyperlink w:anchor="_Toc157349318" w:history="1">
             <w:r>
               <w:rPr>
                 <w:rStyle w:val="Hyperlink"/>
@@ -772,7 +788,7 @@
                 <w:noProof/>
                 <w:webHidden/>
               </w:rPr>
-              <w:instrText xml:space="preserve"> PAGEREF _Toc154924068 \h </w:instrText>
+              <w:instrText xml:space="preserve"> PAGEREF _Toc157349318 \h </w:instrText>
             </w:r>
             <w:r>
               <w:rPr>
@@ -815,7 +831,7 @@
               <w:lang w:eastAsia="nl-NL"/>
             </w:rPr>
           </w:pPr>
-          <w:hyperlink w:anchor="_Toc154924069" w:history="1">
+          <w:hyperlink w:anchor="_Toc157349319" w:history="1">
             <w:r>
               <w:rPr>
                 <w:rStyle w:val="Hyperlink"/>
@@ -843,7 +859,7 @@
                 <w:noProof/>
                 <w:webHidden/>
               </w:rPr>
-              <w:instrText xml:space="preserve"> PAGEREF _Toc154924069 \h </w:instrText>
+              <w:instrText xml:space="preserve"> PAGEREF _Toc157349319 \h </w:instrText>
             </w:r>
             <w:r>
               <w:rPr>
@@ -886,7 +902,7 @@
               <w:lang w:eastAsia="nl-NL"/>
             </w:rPr>
           </w:pPr>
-          <w:hyperlink w:anchor="_Toc154924070" w:history="1">
+          <w:hyperlink w:anchor="_Toc157349320" w:history="1">
             <w:r>
               <w:rPr>
                 <w:rStyle w:val="Hyperlink"/>
@@ -930,7 +946,7 @@
                 <w:noProof/>
                 <w:webHidden/>
               </w:rPr>
-              <w:instrText xml:space="preserve"> PAGEREF _Toc154924070 \h </w:instrText>
+              <w:instrText xml:space="preserve"> PAGEREF _Toc157349320 \h </w:instrText>
             </w:r>
             <w:r>
               <w:rPr>
@@ -973,7 +989,7 @@
               <w:lang w:eastAsia="nl-NL"/>
             </w:rPr>
           </w:pPr>
-          <w:hyperlink w:anchor="_Toc154924071" w:history="1">
+          <w:hyperlink w:anchor="_Toc157349321" w:history="1">
             <w:r>
               <w:rPr>
                 <w:rStyle w:val="Hyperlink"/>
@@ -1001,7 +1017,7 @@
                 <w:noProof/>
                 <w:webHidden/>
               </w:rPr>
-              <w:instrText xml:space="preserve"> PAGEREF _Toc154924071 \h </w:instrText>
+              <w:instrText xml:space="preserve"> PAGEREF _Toc157349321 \h </w:instrText>
             </w:r>
             <w:r>
               <w:rPr>
@@ -1044,7 +1060,7 @@
               <w:lang w:eastAsia="nl-NL"/>
             </w:rPr>
           </w:pPr>
-          <w:hyperlink w:anchor="_Toc154924072" w:history="1">
+          <w:hyperlink w:anchor="_Toc157349322" w:history="1">
             <w:r>
               <w:rPr>
                 <w:rStyle w:val="Hyperlink"/>
@@ -1072,7 +1088,7 @@
                 <w:noProof/>
                 <w:webHidden/>
               </w:rPr>
-              <w:instrText xml:space="preserve"> PAGEREF _Toc154924072 \h </w:instrText>
+              <w:instrText xml:space="preserve"> PAGEREF _Toc157349322 \h </w:instrText>
             </w:r>
             <w:r>
               <w:rPr>
@@ -1115,7 +1131,7 @@
               <w:lang w:eastAsia="nl-NL"/>
             </w:rPr>
           </w:pPr>
-          <w:hyperlink w:anchor="_Toc154924073" w:history="1">
+          <w:hyperlink w:anchor="_Toc157349323" w:history="1">
             <w:r>
               <w:rPr>
                 <w:rStyle w:val="Hyperlink"/>
@@ -1143,7 +1159,7 @@
                 <w:noProof/>
                 <w:webHidden/>
               </w:rPr>
-              <w:instrText xml:space="preserve"> PAGEREF _Toc154924073 \h </w:instrText>
+              <w:instrText xml:space="preserve"> PAGEREF _Toc157349323 \h </w:instrText>
             </w:r>
             <w:r>
               <w:rPr>
@@ -1186,14 +1202,14 @@
               <w:lang w:eastAsia="nl-NL"/>
             </w:rPr>
           </w:pPr>
-          <w:hyperlink w:anchor="_Toc154924074" w:history="1">
+          <w:hyperlink w:anchor="_Toc157349324" w:history="1">
             <w:r>
               <w:rPr>
                 <w:rStyle w:val="Hyperlink"/>
                 <w:noProof/>
                 <w:lang w:val="en-US"/>
               </w:rPr>
-              <w:t>Step 4: Importing symbols</w:t>
+              <w:t>Step 4: Importing symbols (OPTIONAL)</w:t>
             </w:r>
             <w:r>
               <w:rPr>
@@ -1214,7 +1230,7 @@
                 <w:noProof/>
                 <w:webHidden/>
               </w:rPr>
-              <w:instrText xml:space="preserve"> PAGEREF _Toc154924074 \h </w:instrText>
+              <w:instrText xml:space="preserve"> PAGEREF _Toc157349324 \h </w:instrText>
             </w:r>
             <w:r>
               <w:rPr>
@@ -1257,14 +1273,14 @@
               <w:lang w:eastAsia="nl-NL"/>
             </w:rPr>
           </w:pPr>
-          <w:hyperlink w:anchor="_Toc154924075" w:history="1">
+          <w:hyperlink w:anchor="_Toc157349325" w:history="1">
             <w:r>
               <w:rPr>
                 <w:rStyle w:val="Hyperlink"/>
                 <w:noProof/>
                 <w:lang w:val="en-US"/>
               </w:rPr>
-              <w:t>Step 5: Integrating the new button</w:t>
+              <w:t>Step 5: Integrating the new button (OPTIONAL)</w:t>
             </w:r>
             <w:r>
               <w:rPr>
@@ -1285,7 +1301,7 @@
                 <w:noProof/>
                 <w:webHidden/>
               </w:rPr>
-              <w:instrText xml:space="preserve"> PAGEREF _Toc154924075 \h </w:instrText>
+              <w:instrText xml:space="preserve"> PAGEREF _Toc157349325 \h </w:instrText>
             </w:r>
             <w:r>
               <w:rPr>
@@ -1328,7 +1344,7 @@
               <w:lang w:eastAsia="nl-NL"/>
             </w:rPr>
           </w:pPr>
-          <w:hyperlink w:anchor="_Toc154924076" w:history="1">
+          <w:hyperlink w:anchor="_Toc157349326" w:history="1">
             <w:r>
               <w:rPr>
                 <w:rStyle w:val="Hyperlink"/>
@@ -1356,7 +1372,7 @@
                 <w:noProof/>
                 <w:webHidden/>
               </w:rPr>
-              <w:instrText xml:space="preserve"> PAGEREF _Toc154924076 \h </w:instrText>
+              <w:instrText xml:space="preserve"> PAGEREF _Toc157349326 \h </w:instrText>
             </w:r>
             <w:r>
               <w:rPr>
@@ -1399,7 +1415,7 @@
               <w:lang w:eastAsia="nl-NL"/>
             </w:rPr>
           </w:pPr>
-          <w:hyperlink w:anchor="_Toc154924077" w:history="1">
+          <w:hyperlink w:anchor="_Toc157349327" w:history="1">
             <w:r>
               <w:rPr>
                 <w:rStyle w:val="Hyperlink"/>
@@ -1427,7 +1443,7 @@
                 <w:noProof/>
                 <w:webHidden/>
               </w:rPr>
-              <w:instrText xml:space="preserve"> PAGEREF _Toc154924077 \h </w:instrText>
+              <w:instrText xml:space="preserve"> PAGEREF _Toc157349327 \h </w:instrText>
             </w:r>
             <w:r>
               <w:rPr>
@@ -1470,7 +1486,7 @@
               <w:lang w:eastAsia="nl-NL"/>
             </w:rPr>
           </w:pPr>
-          <w:hyperlink w:anchor="_Toc154924078" w:history="1">
+          <w:hyperlink w:anchor="_Toc157349328" w:history="1">
             <w:r>
               <w:rPr>
                 <w:rStyle w:val="Hyperlink"/>
@@ -1498,7 +1514,7 @@
                 <w:noProof/>
                 <w:webHidden/>
               </w:rPr>
-              <w:instrText xml:space="preserve"> PAGEREF _Toc154924078 \h </w:instrText>
+              <w:instrText xml:space="preserve"> PAGEREF _Toc157349328 \h </w:instrText>
             </w:r>
             <w:r>
               <w:rPr>
@@ -1541,7 +1557,7 @@
               <w:lang w:eastAsia="nl-NL"/>
             </w:rPr>
           </w:pPr>
-          <w:hyperlink w:anchor="_Toc154924079" w:history="1">
+          <w:hyperlink w:anchor="_Toc157349329" w:history="1">
             <w:r>
               <w:rPr>
                 <w:rStyle w:val="Hyperlink"/>
@@ -1564,7 +1580,7 @@
                 <w:noProof/>
                 <w:lang w:val="en-US"/>
               </w:rPr>
-              <w:t>Bonus Chapter: Add-ons</w:t>
+              <w:t>Fun Bonus Chapter: Plugins</w:t>
             </w:r>
             <w:r>
               <w:rPr>
@@ -1585,7 +1601,7 @@
                 <w:noProof/>
                 <w:webHidden/>
               </w:rPr>
-              <w:instrText xml:space="preserve"> PAGEREF _Toc154924079 \h </w:instrText>
+              <w:instrText xml:space="preserve"> PAGEREF _Toc157349329 \h </w:instrText>
             </w:r>
             <w:r>
               <w:rPr>
@@ -1606,6 +1622,94 @@
                 <w:webHidden/>
               </w:rPr>
               <w:t>21</w:t>
+            </w:r>
+            <w:r>
+              <w:rPr>
+                <w:noProof/>
+                <w:webHidden/>
+              </w:rPr>
+              <w:fldChar w:fldCharType="end"/>
+            </w:r>
+          </w:hyperlink>
+        </w:p>
+        <w:p>
+          <w:pPr>
+            <w:pStyle w:val="Inhopg2"/>
+            <w:tabs>
+              <w:tab w:val="left" w:pos="880"/>
+              <w:tab w:val="right" w:leader="dot" w:pos="9062"/>
+            </w:tabs>
+            <w:rPr>
+              <w:rFonts w:eastAsiaTheme="minorEastAsia"/>
+              <w:noProof/>
+              <w:lang w:eastAsia="nl-NL"/>
+            </w:rPr>
+          </w:pPr>
+          <w:hyperlink w:anchor="_Toc157349330" w:history="1">
+            <w:r>
+              <w:rPr>
+                <w:rStyle w:val="Hyperlink"/>
+                <w:noProof/>
+                <w:lang w:val="en-US"/>
+              </w:rPr>
+              <w:t>3.1</w:t>
+            </w:r>
+            <w:r>
+              <w:rPr>
+                <w:rFonts w:eastAsiaTheme="minorEastAsia"/>
+                <w:noProof/>
+                <w:lang w:eastAsia="nl-NL"/>
+              </w:rPr>
+              <w:tab/>
+            </w:r>
+            <w:r>
+              <w:rPr>
+                <w:rStyle w:val="Hyperlink"/>
+                <w:noProof/>
+                <w:lang w:val="en-US"/>
+              </w:rPr>
+              <w:t>A few noteworthy plugins:</w:t>
+            </w:r>
+            <w:r>
+              <w:rPr>
+                <w:noProof/>
+                <w:webHidden/>
+              </w:rPr>
+              <w:tab/>
+            </w:r>
+            <w:r>
+              <w:rPr>
+                <w:noProof/>
+                <w:webHidden/>
+              </w:rPr>
+              <w:fldChar w:fldCharType="begin"/>
+            </w:r>
+            <w:r>
+              <w:rPr>
+                <w:noProof/>
+                <w:webHidden/>
+              </w:rPr>
+              <w:instrText xml:space="preserve"> PAGEREF _Toc157349330 \h </w:instrText>
+            </w:r>
+            <w:r>
+              <w:rPr>
+                <w:noProof/>
+                <w:webHidden/>
+              </w:rPr>
+            </w:r>
+            <w:r>
+              <w:rPr>
+                <w:noProof/>
+                <w:webHidden/>
+              </w:rPr>
+              <w:fldChar w:fldCharType="separate"/>
+            </w:r>
+            <w:r>
+              <w:rPr>
+                <w:noProof/>
+                <w:webHidden/>
+              </w:rPr>
+              <w:t>22</w:t>
             </w:r>
             <w:r>
               <w:rPr>
@@ -1874,70 +1978,35 @@
           </w:tcPr>
           <w:p>
             <w:pPr>
-              <w:spacing w:after="0" w:line="240" w:lineRule="auto"/>
               <w:rPr>
-                <w:kern w:val="0"/>
                 <w:lang w:val="en-US"/>
-                <w14:ligatures w14:val="none"/>
               </w:rPr>
             </w:pPr>
             <w:r>
               <w:rPr>
-                <w:kern w:val="0"/>
                 <w:lang w:val="en-US"/>
-                <w14:ligatures w14:val="none"/>
               </w:rPr>
               <w:t xml:space="preserve">Addition of: </w:t>
             </w:r>
             <w:r>
               <w:rPr>
-                <w:kern w:val="0"/>
                 <w:lang w:val="en-US"/>
-                <w14:ligatures w14:val="none"/>
               </w:rPr>
               <w:br/>
-            </w:r>
-            <w:r>
-              <w:rPr>
-                <w:kern w:val="0"/>
-                <w:lang w:val="en-US"/>
-                <w14:ligatures w14:val="none"/>
-              </w:rPr>
-              <w:t>Step 4: Importing symbols</w:t>
-            </w:r>
-            <w:r>
-              <w:rPr>
-                <w:kern w:val="0"/>
-                <w:lang w:val="en-US"/>
-                <w14:ligatures w14:val="none"/>
-              </w:rPr>
-              <w:t>,</w:t>
+              <w:t>Step 4: Importing symbols,</w:t>
             </w:r>
           </w:p>
           <w:p>
             <w:pPr>
-              <w:spacing w:after="0" w:line="240" w:lineRule="auto"/>
               <w:rPr>
-                <w:kern w:val="0"/>
                 <w:lang w:val="en-US"/>
-                <w14:ligatures w14:val="none"/>
               </w:rPr>
             </w:pPr>
             <w:r>
               <w:rPr>
-                <w:kern w:val="0"/>
                 <w:lang w:val="en-US"/>
-                <w14:ligatures w14:val="none"/>
               </w:rPr>
-              <w:t>Step 5: Integrating the new button</w:t>
-            </w:r>
-            <w:r>
-              <w:rPr>
-                <w:kern w:val="0"/>
-                <w:lang w:val="en-US"/>
-                <w14:ligatures w14:val="none"/>
-              </w:rPr>
-              <w:t>,</w:t>
+              <w:t>Step 5: Integrating the new button,</w:t>
             </w:r>
           </w:p>
           <w:p>
@@ -1969,25 +2038,7 @@
               <w:rPr>
                 <w:lang w:val="en-US"/>
               </w:rPr>
-              <w:t xml:space="preserve">Step 7: </w:t>
-            </w:r>
-            <w:r>
-              <w:rPr>
-                <w:lang w:val="en-US"/>
-              </w:rPr>
-              <w:t>Adding</w:t>
-            </w:r>
-            <w:r>
-              <w:rPr>
-                <w:lang w:val="en-US"/>
-              </w:rPr>
-              <w:t xml:space="preserve"> </w:t>
-            </w:r>
-            <w:r>
-              <w:rPr>
-                <w:lang w:val="en-US"/>
-              </w:rPr>
-              <w:t>text and pictures to the PCB</w:t>
+              <w:t>Step 7: Adding text and pictures to the PCB</w:t>
             </w:r>
           </w:p>
           <w:p>
@@ -2018,6 +2069,74 @@
           </w:p>
         </w:tc>
       </w:tr>
+      <w:tr>
+        <w:tc>
+          <w:tcPr>
+            <w:tcW w:w="3013" w:type="dxa"/>
+          </w:tcPr>
+          <w:p>
+            <w:pPr>
+              <w:rPr>
+                <w:lang w:val="en-US"/>
+              </w:rPr>
+            </w:pPr>
+            <w:r>
+              <w:rPr>
+                <w:lang w:val="en-US"/>
+              </w:rPr>
+              <w:t>V0.4</w:t>
+            </w:r>
+          </w:p>
+        </w:tc>
+        <w:tc>
+          <w:tcPr>
+            <w:tcW w:w="3004" w:type="dxa"/>
+          </w:tcPr>
+          <w:p>
+            <w:pPr>
+              <w:rPr>
+                <w:lang w:val="en-US"/>
+              </w:rPr>
+            </w:pPr>
+            <w:r>
+              <w:rPr>
+                <w:lang w:val="en-US"/>
+              </w:rPr>
+              <w:t>28-01-2023</w:t>
+            </w:r>
+          </w:p>
+        </w:tc>
+        <w:tc>
+          <w:tcPr>
+            <w:tcW w:w="3045" w:type="dxa"/>
+          </w:tcPr>
+          <w:p>
+            <w:pPr>
+              <w:rPr>
+                <w:lang w:val="en-US"/>
+              </w:rPr>
+            </w:pPr>
+            <w:r>
+              <w:rPr>
+                <w:lang w:val="en-US"/>
+              </w:rPr>
+              <w:t>Made chapter 4&amp;5 optional. Added tips on grid settings. Fixed wiring error.</w:t>
+            </w:r>
+            <w:r>
+              <w:rPr>
+                <w:lang w:val="en-US"/>
+              </w:rPr>
+              <w:t xml:space="preserve"> </w:t>
+            </w:r>
+            <w:r>
+              <w:rPr>
+                <w:lang w:val="en-US"/>
+              </w:rPr>
+              <w:t>Added some plugin information and extra’s in chapter 3 and 3.1.</w:t>
+            </w:r>
+          </w:p>
+        </w:tc>
+      </w:tr>
     </w:tbl>
     <w:p>
       <w:pPr>
@@ -2032,7 +2151,7 @@
           <w:lang w:val="en-US"/>
         </w:rPr>
       </w:pPr>
-      <w:bookmarkStart w:id="2" w:name="_Toc154924068"/>
+      <w:bookmarkStart w:id="2" w:name="_Toc157349318"/>
       <w:r>
         <w:rPr>
           <w:lang w:val="en-US"/>
@@ -2059,7 +2178,7 @@
           <w:lang w:val="en-US"/>
         </w:rPr>
       </w:pPr>
-      <w:bookmarkStart w:id="3" w:name="_Toc154924069"/>
+      <w:bookmarkStart w:id="3" w:name="_Toc157349319"/>
       <w:r>
         <w:rPr>
           <w:lang w:val="en-US"/>
@@ -2632,7 +2751,7 @@
         </w:rPr>
       </w:pPr>
       <w:bookmarkStart w:id="4" w:name="_Toc152682299"/>
-      <w:bookmarkStart w:id="5" w:name="_Toc154924070"/>
+      <w:bookmarkStart w:id="5" w:name="_Toc157349320"/>
       <w:r>
         <w:rPr>
           <w:lang w:val="en-US"/>
@@ -2697,7 +2816,7 @@
           <w:lang w:val="en-US"/>
         </w:rPr>
       </w:pPr>
-      <w:bookmarkStart w:id="6" w:name="_Toc154924071"/>
+      <w:bookmarkStart w:id="6" w:name="_Toc157349321"/>
       <w:r>
         <w:rPr>
           <w:lang w:val="en-US"/>
@@ -2975,7 +3094,7 @@
           <w:lang w:val="en-US"/>
         </w:rPr>
       </w:pPr>
-      <w:bookmarkStart w:id="7" w:name="_Toc154924072"/>
+      <w:bookmarkStart w:id="7" w:name="_Toc157349322"/>
       <w:r>
         <w:rPr>
           <w:lang w:val="en-US"/>
@@ -3233,7 +3352,7 @@
           <w:lang w:val="en-US"/>
         </w:rPr>
       </w:pPr>
-      <w:bookmarkStart w:id="8" w:name="_Toc154924073"/>
+      <w:bookmarkStart w:id="8" w:name="_Toc157349323"/>
       <w:r>
         <w:rPr>
           <w:lang w:val="en-US"/>
@@ -3759,7 +3878,49 @@
         <w:rPr>
           <w:lang w:val="en-US"/>
         </w:rPr>
-        <w:t xml:space="preserve">Write in the window that opens the text: 3.3V input and after clicking “ok” add the item to the circuit as following: (make sure the </w:t>
+        <w:t>Write in the window that opens the text: 3.3V input and after clicking “ok” add the item to the circuit</w:t>
+      </w:r>
+      <w:r>
+        <w:rPr>
+          <w:lang w:val="en-US"/>
+        </w:rPr>
+        <w:t>. Please do the same for the GND label</w:t>
+      </w:r>
+      <w:r>
+        <w:rPr>
+          <w:lang w:val="en-US"/>
+        </w:rPr>
+        <w:t xml:space="preserve"> </w:t>
+      </w:r>
+      <w:r>
+        <w:rPr>
+          <w:lang w:val="en-US"/>
+        </w:rPr>
+        <w:t xml:space="preserve">and draw a wire between </w:t>
+      </w:r>
+      <w:r>
+        <w:rPr>
+          <w:lang w:val="en-US"/>
+        </w:rPr>
+        <w:t>GND</w:t>
+      </w:r>
+      <w:r>
+        <w:rPr>
+          <w:lang w:val="en-US"/>
+        </w:rPr>
+        <w:t xml:space="preserve"> and 3.3V</w:t>
+      </w:r>
+      <w:r>
+        <w:rPr>
+          <w:lang w:val="en-US"/>
+        </w:rPr>
+        <w:t xml:space="preserve"> </w:t>
+      </w:r>
+      <w:r>
+        <w:rPr>
+          <w:lang w:val="en-US"/>
+        </w:rPr>
+        <w:t xml:space="preserve">(make sure the </w:t>
       </w:r>
       <w:r>
         <w:rPr>
@@ -3771,7 +3932,43 @@
         <w:rPr>
           <w:lang w:val="en-US"/>
         </w:rPr>
-        <w:t xml:space="preserve"> is touching the button cell symbol</w:t>
+        <w:t>s</w:t>
+      </w:r>
+      <w:r>
+        <w:rPr>
+          <w:lang w:val="en-US"/>
+        </w:rPr>
+        <w:t xml:space="preserve"> </w:t>
+      </w:r>
+      <w:r>
+        <w:rPr>
+          <w:lang w:val="en-US"/>
+        </w:rPr>
+        <w:t>are</w:t>
+      </w:r>
+      <w:r>
+        <w:rPr>
+          <w:lang w:val="en-US"/>
+        </w:rPr>
+        <w:t xml:space="preserve"> touching</w:t>
+      </w:r>
+      <w:r>
+        <w:rPr>
+          <w:lang w:val="en-US"/>
+        </w:rPr>
+        <w:t xml:space="preserve"> the</w:t>
+      </w:r>
+      <w:r>
+        <w:rPr>
+          <w:lang w:val="en-US"/>
+        </w:rPr>
+        <w:t xml:space="preserve"> </w:t>
+      </w:r>
+      <w:r>
+        <w:rPr>
+          <w:lang w:val="en-US"/>
+        </w:rPr>
+        <w:t>wiring</w:t>
       </w:r>
       <w:r>
         <w:rPr>
@@ -3784,6 +3981,12 @@
           <w:lang w:val="en-US"/>
         </w:rPr>
         <w:t>)</w:t>
+      </w:r>
+      <w:r>
+        <w:rPr>
+          <w:lang w:val="en-US"/>
+        </w:rPr>
+        <w:t xml:space="preserve">. </w:t>
       </w:r>
     </w:p>
     <w:p>
@@ -3799,14 +4002,13 @@
       </w:pPr>
       <w:r>
         <w:rPr>
-          <w:noProof/>
           <w:lang w:val="en-US"/>
         </w:rPr>
         <w:drawing>
-          <wp:inline distT="0" distB="0" distL="0" distR="0" wp14:anchorId="5B1E588E" wp14:editId="36383825">
-            <wp:extent cx="5725324" cy="3848637"/>
-            <wp:effectExtent l="0" t="0" r="8890" b="0"/>
-            <wp:docPr id="2018137407" name="Afbeelding 1" descr="Afbeelding met tekst, Lettertype, schermopname, lijn&#10;&#10;Automatisch gegenereerde beschrijving"/>
+          <wp:inline distT="0" distB="0" distL="0" distR="0" wp14:anchorId="6D28A38F" wp14:editId="2980FFBC">
+            <wp:extent cx="5760720" cy="3305175"/>
+            <wp:effectExtent l="0" t="0" r="0" b="9525"/>
+            <wp:docPr id="457342532" name="Afbeelding 1" descr="Afbeelding met tekst, diagram, Lettertype, lijn&#10;&#10;Automatisch gegenereerde beschrijving"/>
             <wp:cNvGraphicFramePr>
               <a:graphicFrameLocks xmlns:a="http://schemas.openxmlformats.org/drawingml/2006/main" noChangeAspect="1"/>
             </wp:cNvGraphicFramePr>
@@ -3814,7 +4016,7 @@
               <a:graphicData uri="http://schemas.openxmlformats.org/drawingml/2006/picture">
                 <pic:pic xmlns:pic="http://schemas.openxmlformats.org/drawingml/2006/picture">
                   <pic:nvPicPr>
-                    <pic:cNvPr id="2018137407" name="Afbeelding 1" descr="Afbeelding met tekst, Lettertype, schermopname, lijn&#10;&#10;Automatisch gegenereerde beschrijving"/>
+                    <pic:cNvPr id="457342532" name="Afbeelding 1" descr="Afbeelding met tekst, diagram, Lettertype, lijn&#10;&#10;Automatisch gegenereerde beschrijving"/>
                     <pic:cNvPicPr/>
                   </pic:nvPicPr>
                   <pic:blipFill>
@@ -3826,7 +4028,7 @@
                   <pic:spPr>
                     <a:xfrm>
                       <a:off x="0" y="0"/>
-                      <a:ext cx="5725324" cy="3848637"/>
+                      <a:ext cx="5760720" cy="3305175"/>
                     </a:xfrm>
                     <a:prstGeom prst="rect">
                       <a:avLst/>
@@ -3854,13 +4056,19 @@
         <w:rPr>
           <w:lang w:val="en-US"/>
         </w:rPr>
-        <w:t>Now do the same but for the ground (output) labe</w:t>
-      </w:r>
-      <w:r>
-        <w:rPr>
-          <w:lang w:val="en-US"/>
-        </w:rPr>
-        <w:t>l, as shown below:</w:t>
+        <w:t xml:space="preserve">Now exit the hierarchical sheet by clicking the </w:t>
+      </w:r>
+      <w:r>
+        <w:rPr>
+          <w:lang w:val="en-US"/>
+        </w:rPr>
+        <w:t xml:space="preserve">upward pointing </w:t>
+      </w:r>
+      <w:r>
+        <w:rPr>
+          <w:lang w:val="en-US"/>
+        </w:rPr>
+        <w:t>arrow as mentioned before.</w:t>
       </w:r>
     </w:p>
     <w:p>
@@ -3876,45 +4084,9 @@
       </w:pPr>
       <w:r>
         <w:rPr>
-          <w:noProof/>
-          <w:lang w:val="en-US"/>
-        </w:rPr>
-        <w:lastRenderedPageBreak/>
-        <w:drawing>
-          <wp:inline distT="0" distB="0" distL="0" distR="0" wp14:anchorId="416557BA" wp14:editId="67E344D2">
-            <wp:extent cx="4963218" cy="3629532"/>
-            <wp:effectExtent l="0" t="0" r="8890" b="9525"/>
-            <wp:docPr id="2131171727" name="Afbeelding 1" descr="Afbeelding met tekst, Lettertype, schermopname, diagram&#10;&#10;Automatisch gegenereerde beschrijving"/>
-            <wp:cNvGraphicFramePr>
-              <a:graphicFrameLocks xmlns:a="http://schemas.openxmlformats.org/drawingml/2006/main" noChangeAspect="1"/>
-            </wp:cNvGraphicFramePr>
-            <a:graphic xmlns:a="http://schemas.openxmlformats.org/drawingml/2006/main">
-              <a:graphicData uri="http://schemas.openxmlformats.org/drawingml/2006/picture">
-                <pic:pic xmlns:pic="http://schemas.openxmlformats.org/drawingml/2006/picture">
-                  <pic:nvPicPr>
-                    <pic:cNvPr id="2131171727" name="Afbeelding 1" descr="Afbeelding met tekst, Lettertype, schermopname, diagram&#10;&#10;Automatisch gegenereerde beschrijving"/>
-                    <pic:cNvPicPr/>
-                  </pic:nvPicPr>
-                  <pic:blipFill>
-                    <a:blip r:embed="rId21"/>
-                    <a:stretch>
-                      <a:fillRect/>
-                    </a:stretch>
-                  </pic:blipFill>
-                  <pic:spPr>
-                    <a:xfrm>
-                      <a:off x="0" y="0"/>
-                      <a:ext cx="4963218" cy="3629532"/>
-                    </a:xfrm>
-                    <a:prstGeom prst="rect">
-                      <a:avLst/>
-                    </a:prstGeom>
-                  </pic:spPr>
-                </pic:pic>
-              </a:graphicData>
-            </a:graphic>
-          </wp:inline>
-        </w:drawing>
+          <w:lang w:val="en-US"/>
+        </w:rPr>
+        <w:t>Hover your mouse into the hierarchical sheet box and click the right mouse button.</w:t>
       </w:r>
     </w:p>
     <w:p>
@@ -3930,57 +4102,10 @@
       </w:pPr>
       <w:r>
         <w:rPr>
-          <w:lang w:val="en-US"/>
-        </w:rPr>
-        <w:t xml:space="preserve">Now exit the hierarchical sheet by clicking the </w:t>
-      </w:r>
-      <w:r>
-        <w:rPr>
-          <w:lang w:val="en-US"/>
-        </w:rPr>
-        <w:t xml:space="preserve">upward pointing </w:t>
-      </w:r>
-      <w:r>
-        <w:rPr>
-          <w:lang w:val="en-US"/>
-        </w:rPr>
-        <w:t>arrow as mentioned before.</w:t>
-      </w:r>
-    </w:p>
-    <w:p>
-      <w:pPr>
-        <w:pStyle w:val="Lijstalinea"/>
-        <w:numPr>
-          <w:ilvl w:val="0"/>
-          <w:numId w:val="31"/>
-        </w:numPr>
-        <w:rPr>
-          <w:lang w:val="en-US"/>
-        </w:rPr>
-      </w:pPr>
-      <w:r>
-        <w:rPr>
-          <w:lang w:val="en-US"/>
-        </w:rPr>
-        <w:t>Hover your mouse into the hierarchical sheet box and click the right mouse button.</w:t>
-      </w:r>
-    </w:p>
-    <w:p>
-      <w:pPr>
-        <w:pStyle w:val="Lijstalinea"/>
-        <w:numPr>
-          <w:ilvl w:val="0"/>
-          <w:numId w:val="31"/>
-        </w:numPr>
-        <w:rPr>
-          <w:lang w:val="en-US"/>
-        </w:rPr>
-      </w:pPr>
-      <w:r>
-        <w:rPr>
           <w:noProof/>
           <w:lang w:val="en-US"/>
         </w:rPr>
+        <w:lastRenderedPageBreak/>
         <w:drawing>
           <wp:inline distT="0" distB="0" distL="0" distR="0" wp14:anchorId="32A6F34F" wp14:editId="4E86FBB8">
             <wp:extent cx="2379133" cy="3755530"/>
@@ -3997,7 +4122,7 @@
                     <pic:cNvPicPr/>
                   </pic:nvPicPr>
                   <pic:blipFill>
-                    <a:blip r:embed="rId22"/>
+                    <a:blip r:embed="rId21"/>
                     <a:stretch>
                       <a:fillRect/>
                     </a:stretch>
@@ -4058,7 +4183,6 @@
           <w:noProof/>
           <w:lang w:val="en-US"/>
         </w:rPr>
-        <w:lastRenderedPageBreak/>
         <w:drawing>
           <wp:inline distT="0" distB="0" distL="0" distR="0" wp14:anchorId="265EAEFF" wp14:editId="196C34B8">
             <wp:extent cx="3505689" cy="2553056"/>
@@ -4075,7 +4199,7 @@
                     <pic:cNvPicPr/>
                   </pic:nvPicPr>
                   <pic:blipFill>
-                    <a:blip r:embed="rId23"/>
+                    <a:blip r:embed="rId22"/>
                     <a:stretch>
                       <a:fillRect/>
                     </a:stretch>
@@ -4184,6 +4308,7 @@
           <w:noProof/>
           <w:lang w:val="en-US"/>
         </w:rPr>
+        <w:lastRenderedPageBreak/>
         <w:drawing>
           <wp:inline distT="0" distB="0" distL="0" distR="0" wp14:anchorId="7BF71BD3" wp14:editId="26EF1831">
             <wp:extent cx="5760720" cy="2853690"/>
@@ -4200,7 +4325,7 @@
                     <pic:cNvPicPr/>
                   </pic:nvPicPr>
                   <pic:blipFill>
-                    <a:blip r:embed="rId24"/>
+                    <a:blip r:embed="rId23"/>
                     <a:stretch>
                       <a:fillRect/>
                     </a:stretch>
@@ -4279,7 +4404,6 @@
           <w:noProof/>
           <w:lang w:val="en-US"/>
         </w:rPr>
-        <w:lastRenderedPageBreak/>
         <w:drawing>
           <wp:inline distT="0" distB="0" distL="0" distR="0" wp14:anchorId="545C3079" wp14:editId="6FBC6919">
             <wp:extent cx="5760720" cy="4293870"/>
@@ -4296,7 +4420,7 @@
                     <pic:cNvPicPr/>
                   </pic:nvPicPr>
                   <pic:blipFill>
-                    <a:blip r:embed="rId25"/>
+                    <a:blip r:embed="rId24"/>
                     <a:stretch>
                       <a:fillRect/>
                     </a:stretch>
@@ -4369,6 +4493,7 @@
         <w:rPr>
           <w:lang w:val="en-US"/>
         </w:rPr>
+        <w:lastRenderedPageBreak/>
         <w:t>An hierarchical sheet</w:t>
       </w:r>
       <w:r>
@@ -4408,7 +4533,7 @@
           <w:lang w:val="en-US"/>
         </w:rPr>
       </w:pPr>
-      <w:bookmarkStart w:id="9" w:name="_Toc154924074"/>
+      <w:bookmarkStart w:id="9" w:name="_Toc157349324"/>
       <w:r>
         <w:rPr>
           <w:lang w:val="en-US"/>
@@ -4421,13 +4546,51 @@
         </w:rPr>
         <w:t>Importing symbols</w:t>
       </w:r>
+      <w:r>
+        <w:rPr>
+          <w:lang w:val="en-US"/>
+        </w:rPr>
+        <w:t xml:space="preserve"> </w:t>
+      </w:r>
+      <w:r>
+        <w:rPr>
+          <w:lang w:val="en-US"/>
+        </w:rPr>
+        <w:t>(OPTIONAL)</w:t>
+      </w:r>
       <w:bookmarkEnd w:id="9"/>
-      <w:r>
-        <w:rPr>
-          <w:lang w:val="en-US"/>
-        </w:rPr>
-        <w:t xml:space="preserve"> </w:t>
-      </w:r>
+    </w:p>
+    <w:p>
+      <w:pPr>
+        <w:rPr>
+          <w:i/>
+          <w:iCs/>
+          <w:lang w:val="en-US"/>
+        </w:rPr>
+      </w:pPr>
+      <w:r>
+        <w:rPr>
+          <w:i/>
+          <w:iCs/>
+          <w:lang w:val="en-US"/>
+        </w:rPr>
+        <w:t>This chapter is optional, you can skip to step 6 if you are not interested in learning this.</w:t>
+      </w:r>
+      <w:r>
+        <w:rPr>
+          <w:i/>
+          <w:iCs/>
+          <w:lang w:val="en-US"/>
+        </w:rPr>
+        <w:t xml:space="preserve"> You will keep the original button, which will look slightly different from the one that will be used in these steps.</w:t>
+      </w:r>
+    </w:p>
+    <w:p>
+      <w:pPr>
+        <w:rPr>
+          <w:lang w:val="en-US"/>
+        </w:rPr>
+      </w:pPr>
     </w:p>
     <w:p>
       <w:pPr>
@@ -4441,7 +4604,7 @@
         </w:rPr>
         <w:t xml:space="preserve">Sometimes you want a particular part in your design that is not in the standard KiCad Library’s. You could create your own symbols and footprints, but this can take a lot of time. There are many websites as: </w:t>
       </w:r>
-      <w:hyperlink r:id="rId26" w:history="1">
+      <w:hyperlink r:id="rId25" w:history="1">
         <w:r>
           <w:rPr>
             <w:rStyle w:val="Hyperlink"/>
@@ -4456,7 +4619,7 @@
         </w:rPr>
         <w:t xml:space="preserve"> or </w:t>
       </w:r>
-      <w:hyperlink r:id="rId27" w:history="1">
+      <w:hyperlink r:id="rId26" w:history="1">
         <w:r>
           <w:rPr>
             <w:rStyle w:val="Hyperlink"/>
@@ -4475,6 +4638,63 @@
     <w:p>
       <w:pPr>
         <w:rPr>
+          <w:color w:val="FF0000"/>
+          <w:lang w:val="en-US"/>
+        </w:rPr>
+      </w:pPr>
+      <w:r>
+        <w:rPr>
+          <w:color w:val="FF0000"/>
+          <w:lang w:val="en-US"/>
+        </w:rPr>
+        <w:t>For your own designs: a</w:t>
+      </w:r>
+      <w:r>
+        <w:rPr>
+          <w:color w:val="FF0000"/>
+          <w:lang w:val="en-US"/>
+        </w:rPr>
+        <w:t xml:space="preserve">lways double check </w:t>
+      </w:r>
+      <w:r>
+        <w:rPr>
+          <w:color w:val="FF0000"/>
+          <w:lang w:val="en-US"/>
+        </w:rPr>
+        <w:t xml:space="preserve">(peer review) </w:t>
+      </w:r>
+      <w:r>
+        <w:rPr>
+          <w:color w:val="FF0000"/>
+          <w:lang w:val="en-US"/>
+        </w:rPr>
+        <w:t xml:space="preserve">that a imported footprint is matching the exact pinout of your </w:t>
+      </w:r>
+      <w:r>
+        <w:rPr>
+          <w:color w:val="FF0000"/>
+          <w:lang w:val="en-US"/>
+        </w:rPr>
+        <w:t xml:space="preserve">physical </w:t>
+      </w:r>
+      <w:r>
+        <w:rPr>
+          <w:color w:val="FF0000"/>
+          <w:lang w:val="en-US"/>
+        </w:rPr>
+        <w:t>component</w:t>
+      </w:r>
+      <w:r>
+        <w:rPr>
+          <w:color w:val="FF0000"/>
+          <w:lang w:val="en-US"/>
+        </w:rPr>
+        <w:t>!</w:t>
+      </w:r>
+    </w:p>
+    <w:p>
+      <w:pPr>
+        <w:rPr>
           <w:b/>
           <w:bCs/>
           <w:lang w:val="en-US"/>
@@ -4486,7 +4706,7 @@
           <w:bCs/>
           <w:lang w:val="en-US"/>
         </w:rPr>
-        <w:t xml:space="preserve">Always double check that a imported footprint is matching the exact pinout of your </w:t>
+        <w:t xml:space="preserve">PLEASE NOTE: the FSM8JH is already in the </w:t>
       </w:r>
       <w:r>
         <w:rPr>
@@ -4494,7 +4714,7 @@
           <w:bCs/>
           <w:lang w:val="en-US"/>
         </w:rPr>
-        <w:t xml:space="preserve">physical </w:t>
+        <w:t>project folder</w:t>
       </w:r>
       <w:r>
         <w:rPr>
@@ -4502,7 +4722,7 @@
           <w:bCs/>
           <w:lang w:val="en-US"/>
         </w:rPr>
-        <w:t>component</w:t>
+        <w:t xml:space="preserve">! </w:t>
       </w:r>
       <w:r>
         <w:rPr>
@@ -4510,7 +4730,23 @@
           <w:bCs/>
           <w:lang w:val="en-US"/>
         </w:rPr>
-        <w:t>!</w:t>
+        <w:t xml:space="preserve">You can continue </w:t>
+      </w:r>
+      <w:r>
+        <w:rPr>
+          <w:b/>
+          <w:bCs/>
+          <w:lang w:val="en-US"/>
+        </w:rPr>
+        <w:t>from</w:t>
+      </w:r>
+      <w:r>
+        <w:rPr>
+          <w:b/>
+          <w:bCs/>
+          <w:lang w:val="en-US"/>
+        </w:rPr>
+        <w:t xml:space="preserve"> step 4.</w:t>
       </w:r>
     </w:p>
     <w:p>
@@ -4532,7 +4768,7 @@
         </w:rPr>
         <w:t xml:space="preserve">Go to </w:t>
       </w:r>
-      <w:hyperlink r:id="rId28" w:history="1">
+      <w:hyperlink r:id="rId27" w:history="1">
         <w:r>
           <w:rPr>
             <w:rStyle w:val="Hyperlink"/>
@@ -4553,7 +4789,49 @@
           <w:bCs/>
           <w:lang w:val="en-US"/>
         </w:rPr>
-        <w:t>FSM8JH</w:t>
+        <w:t>FSM8JH”</w:t>
+      </w:r>
+    </w:p>
+    <w:p>
+      <w:pPr>
+        <w:pStyle w:val="Lijstalinea"/>
+        <w:numPr>
+          <w:ilvl w:val="0"/>
+          <w:numId w:val="32"/>
+        </w:numPr>
+        <w:rPr>
+          <w:lang w:val="en-US"/>
+        </w:rPr>
+      </w:pPr>
+      <w:r>
+        <w:rPr>
+          <w:lang w:val="en-US"/>
+        </w:rPr>
+        <w:t>Now press the orange download symbol and footprint button. For format, choose KiCad.</w:t>
+      </w:r>
+    </w:p>
+    <w:p>
+      <w:pPr>
+        <w:pStyle w:val="Lijstalinea"/>
+        <w:numPr>
+          <w:ilvl w:val="0"/>
+          <w:numId w:val="32"/>
+        </w:numPr>
+        <w:rPr>
+          <w:lang w:val="en-US"/>
+        </w:rPr>
+      </w:pPr>
+      <w:r>
+        <w:rPr>
+          <w:lang w:val="en-US"/>
+        </w:rPr>
+        <w:t xml:space="preserve">You will need to make an account, you can do that, </w:t>
+      </w:r>
+      <w:r>
+        <w:rPr>
+          <w:lang w:val="en-US"/>
+        </w:rPr>
+        <w:t xml:space="preserve">than choose the kicad 6 or later version of the file. </w:t>
       </w:r>
       <w:r>
         <w:rPr>
@@ -4561,7 +4839,31 @@
           <w:bCs/>
           <w:lang w:val="en-US"/>
         </w:rPr>
-        <w:t>”</w:t>
+        <w:t>O</w:t>
+      </w:r>
+      <w:r>
+        <w:rPr>
+          <w:b/>
+          <w:bCs/>
+          <w:lang w:val="en-US"/>
+        </w:rPr>
+        <w:t>r</w:t>
+      </w:r>
+      <w:r>
+        <w:rPr>
+          <w:b/>
+          <w:bCs/>
+          <w:lang w:val="en-US"/>
+        </w:rPr>
+        <w:t xml:space="preserve"> you can</w:t>
+      </w:r>
+      <w:r>
+        <w:rPr>
+          <w:b/>
+          <w:bCs/>
+          <w:lang w:val="en-US"/>
+        </w:rPr>
+        <w:t xml:space="preserve"> choose to get the .zip file from the project folder.</w:t>
       </w:r>
     </w:p>
     <w:p>
@@ -4572,81 +4874,13 @@
           <w:numId w:val="32"/>
         </w:numPr>
         <w:rPr>
-          <w:lang w:val="en-US"/>
-        </w:rPr>
-      </w:pPr>
-      <w:r>
-        <w:rPr>
-          <w:lang w:val="en-US"/>
-        </w:rPr>
-        <w:t>Now press the orange download symbol and footprint button. For format, choose KiCad.</w:t>
-      </w:r>
-    </w:p>
-    <w:p>
-      <w:pPr>
-        <w:pStyle w:val="Lijstalinea"/>
-        <w:numPr>
-          <w:ilvl w:val="0"/>
-          <w:numId w:val="32"/>
-        </w:numPr>
-        <w:rPr>
-          <w:lang w:val="en-US"/>
-        </w:rPr>
-      </w:pPr>
-      <w:r>
-        <w:rPr>
-          <w:lang w:val="en-US"/>
-        </w:rPr>
-        <w:t xml:space="preserve">You will need to make an account, you can do that, </w:t>
-      </w:r>
-      <w:r>
-        <w:rPr>
-          <w:lang w:val="en-US"/>
-        </w:rPr>
-        <w:t xml:space="preserve">than choose the kicad 6 or later version of the file. </w:t>
-      </w:r>
-      <w:r>
-        <w:rPr>
-          <w:b/>
-          <w:bCs/>
-          <w:lang w:val="en-US"/>
-        </w:rPr>
-        <w:t>O</w:t>
-      </w:r>
-      <w:r>
-        <w:rPr>
-          <w:b/>
-          <w:bCs/>
-          <w:lang w:val="en-US"/>
-        </w:rPr>
-        <w:t>r</w:t>
-      </w:r>
-      <w:r>
-        <w:rPr>
-          <w:b/>
-          <w:bCs/>
-          <w:lang w:val="en-US"/>
-        </w:rPr>
-        <w:t xml:space="preserve"> you can</w:t>
-      </w:r>
-      <w:r>
-        <w:rPr>
-          <w:b/>
-          <w:bCs/>
-          <w:lang w:val="en-US"/>
-        </w:rPr>
-        <w:t xml:space="preserve"> choose to get the .zip file from the project folder.</w:t>
-      </w:r>
-    </w:p>
-    <w:p>
-      <w:pPr>
-        <w:pStyle w:val="Lijstalinea"/>
-        <w:numPr>
-          <w:ilvl w:val="0"/>
-          <w:numId w:val="32"/>
-        </w:numPr>
-        <w:rPr>
-          <w:lang w:val="en-US"/>
+          <w:rFonts w:ascii="inherit" w:eastAsia="Times New Roman" w:hAnsi="inherit" w:cs="Open Sans"/>
+          <w:color w:val="34495E"/>
+          <w:kern w:val="0"/>
+          <w:sz w:val="21"/>
+          <w:szCs w:val="21"/>
+          <w:lang w:val="en-US" w:eastAsia="nl-NL"/>
+          <w14:ligatures w14:val="none"/>
         </w:rPr>
       </w:pPr>
       <w:r>
@@ -5042,38 +5276,6 @@
         </w:rPr>
         <w:t>Open.</w:t>
       </w:r>
-    </w:p>
-    <w:p>
-      <w:pPr>
-        <w:numPr>
-          <w:ilvl w:val="0"/>
-          <w:numId w:val="34"/>
-        </w:numPr>
-        <w:spacing w:after="0" w:line="270" w:lineRule="atLeast"/>
-        <w:textAlignment w:val="baseline"/>
-        <w:rPr>
-          <w:rFonts w:ascii="inherit" w:eastAsia="Times New Roman" w:hAnsi="inherit" w:cs="Open Sans"/>
-          <w:color w:val="34495E"/>
-          <w:kern w:val="0"/>
-          <w:sz w:val="21"/>
-          <w:szCs w:val="21"/>
-          <w:lang w:val="en-US" w:eastAsia="nl-NL"/>
-          <w14:ligatures w14:val="none"/>
-        </w:rPr>
-      </w:pPr>
-      <w:r>
-        <w:rPr>
-          <w:rFonts w:ascii="inherit" w:eastAsia="Times New Roman" w:hAnsi="inherit" w:cs="Open Sans"/>
-          <w:color w:val="34495E"/>
-          <w:kern w:val="0"/>
-          <w:sz w:val="21"/>
-          <w:szCs w:val="21"/>
-          <w:lang w:val="en-US" w:eastAsia="nl-NL"/>
-          <w14:ligatures w14:val="none"/>
-        </w:rPr>
-        <w:lastRenderedPageBreak/>
-        <w:t>The library will appear, click </w:t>
-      </w:r>
       <w:r>
         <w:rPr>
           <w:rFonts w:ascii="inherit" w:eastAsia="Times New Roman" w:hAnsi="inherit" w:cs="Open Sans"/>
@@ -5087,38 +5289,7 @@
           <w:lang w:val="en-US" w:eastAsia="nl-NL"/>
           <w14:ligatures w14:val="none"/>
         </w:rPr>
-        <w:t>OK.</w:t>
-      </w:r>
-    </w:p>
-    <w:p>
-      <w:pPr>
-        <w:numPr>
-          <w:ilvl w:val="0"/>
-          <w:numId w:val="34"/>
-        </w:numPr>
-        <w:spacing w:after="0" w:line="270" w:lineRule="atLeast"/>
-        <w:textAlignment w:val="baseline"/>
-        <w:rPr>
-          <w:rFonts w:ascii="inherit" w:eastAsia="Times New Roman" w:hAnsi="inherit" w:cs="Open Sans"/>
-          <w:color w:val="34495E"/>
-          <w:kern w:val="0"/>
-          <w:sz w:val="21"/>
-          <w:szCs w:val="21"/>
-          <w:lang w:val="en-US" w:eastAsia="nl-NL"/>
-          <w14:ligatures w14:val="none"/>
-        </w:rPr>
-      </w:pPr>
-      <w:r>
-        <w:rPr>
-          <w:rFonts w:ascii="inherit" w:eastAsia="Times New Roman" w:hAnsi="inherit" w:cs="Open Sans"/>
-          <w:color w:val="34495E"/>
-          <w:kern w:val="0"/>
-          <w:sz w:val="21"/>
-          <w:szCs w:val="21"/>
-          <w:lang w:val="en-US" w:eastAsia="nl-NL"/>
-          <w14:ligatures w14:val="none"/>
-        </w:rPr>
-        <w:t>Click on </w:t>
+        <w:t xml:space="preserve"> </w:t>
       </w:r>
       <w:r>
         <w:rPr>
@@ -5133,9 +5304,89 @@
           <w:lang w:val="en-US" w:eastAsia="nl-NL"/>
           <w14:ligatures w14:val="none"/>
         </w:rPr>
-        <w:t>Symbol Editor</w:t>
-      </w:r>
-      <w:r>
+        <w:t>(</w:t>
+      </w:r>
+      <w:r>
+        <w:rPr>
+          <w:rFonts w:ascii="inherit" w:eastAsia="Times New Roman" w:hAnsi="inherit" w:cs="Open Sans"/>
+          <w:color w:val="34495E"/>
+          <w:kern w:val="0"/>
+          <w:sz w:val="21"/>
+          <w:szCs w:val="21"/>
+          <w:lang w:eastAsia="nl-NL"/>
+          <w14:ligatures w14:val="none"/>
+        </w:rPr>
+        <w:t>If you get an error saying something like “read only”</w:t>
+      </w:r>
+      <w:r>
+        <w:rPr>
+          <w:rFonts w:ascii="inherit" w:eastAsia="Times New Roman" w:hAnsi="inherit" w:cs="Open Sans"/>
+          <w:color w:val="34495E"/>
+          <w:kern w:val="0"/>
+          <w:sz w:val="21"/>
+          <w:szCs w:val="21"/>
+          <w:lang w:eastAsia="nl-NL"/>
+          <w14:ligatures w14:val="none"/>
+        </w:rPr>
+        <w:t>,</w:t>
+      </w:r>
+      <w:r>
+        <w:rPr>
+          <w:rFonts w:ascii="inherit" w:eastAsia="Times New Roman" w:hAnsi="inherit" w:cs="Open Sans"/>
+          <w:color w:val="34495E"/>
+          <w:kern w:val="0"/>
+          <w:sz w:val="21"/>
+          <w:szCs w:val="21"/>
+          <w:lang w:eastAsia="nl-NL"/>
+          <w14:ligatures w14:val="none"/>
+        </w:rPr>
+        <w:t xml:space="preserve"> </w:t>
+      </w:r>
+      <w:r>
+        <w:rPr>
+          <w:rFonts w:ascii="inherit" w:eastAsia="Times New Roman" w:hAnsi="inherit" w:cs="Open Sans"/>
+          <w:color w:val="34495E"/>
+          <w:kern w:val="0"/>
+          <w:sz w:val="21"/>
+          <w:szCs w:val="21"/>
+          <w:lang w:eastAsia="nl-NL"/>
+          <w14:ligatures w14:val="none"/>
+        </w:rPr>
+        <w:t>m</w:t>
+      </w:r>
+      <w:r>
+        <w:rPr>
+          <w:rFonts w:ascii="inherit" w:eastAsia="Times New Roman" w:hAnsi="inherit" w:cs="Open Sans"/>
+          <w:color w:val="34495E"/>
+          <w:kern w:val="0"/>
+          <w:sz w:val="21"/>
+          <w:szCs w:val="21"/>
+          <w:lang w:eastAsia="nl-NL"/>
+          <w14:ligatures w14:val="none"/>
+        </w:rPr>
+        <w:t>ake a personal library to store your personal assets.</w:t>
+      </w:r>
+      <w:r>
+        <w:rPr>
+          <w:rFonts w:ascii="inherit" w:eastAsia="Times New Roman" w:hAnsi="inherit" w:cs="Open Sans"/>
+          <w:color w:val="34495E"/>
+          <w:kern w:val="0"/>
+          <w:sz w:val="21"/>
+          <w:szCs w:val="21"/>
+          <w:lang w:eastAsia="nl-NL"/>
+          <w14:ligatures w14:val="none"/>
+        </w:rPr>
+        <w:t>)</w:t>
+      </w:r>
+    </w:p>
+    <w:p>
+      <w:pPr>
+        <w:numPr>
+          <w:ilvl w:val="0"/>
+          <w:numId w:val="34"/>
+        </w:numPr>
+        <w:spacing w:after="0" w:line="270" w:lineRule="atLeast"/>
+        <w:textAlignment w:val="baseline"/>
         <w:rPr>
           <w:rFonts w:ascii="inherit" w:eastAsia="Times New Roman" w:hAnsi="inherit" w:cs="Open Sans"/>
           <w:color w:val="34495E"/>
@@ -5145,17 +5396,8 @@
           <w:lang w:val="en-US" w:eastAsia="nl-NL"/>
           <w14:ligatures w14:val="none"/>
         </w:rPr>
-        <w:t>.</w:t>
-      </w:r>
-    </w:p>
-    <w:p>
-      <w:pPr>
-        <w:numPr>
-          <w:ilvl w:val="0"/>
-          <w:numId w:val="34"/>
-        </w:numPr>
-        <w:spacing w:after="225" w:line="270" w:lineRule="atLeast"/>
-        <w:textAlignment w:val="baseline"/>
+      </w:pPr>
+      <w:r>
         <w:rPr>
           <w:rFonts w:ascii="inherit" w:eastAsia="Times New Roman" w:hAnsi="inherit" w:cs="Open Sans"/>
           <w:color w:val="34495E"/>
@@ -5165,8 +5407,32 @@
           <w:lang w:val="en-US" w:eastAsia="nl-NL"/>
           <w14:ligatures w14:val="none"/>
         </w:rPr>
-      </w:pPr>
-      <w:r>
+        <w:t>The library will appear, click </w:t>
+      </w:r>
+      <w:r>
+        <w:rPr>
+          <w:rFonts w:ascii="inherit" w:eastAsia="Times New Roman" w:hAnsi="inherit" w:cs="Open Sans"/>
+          <w:b/>
+          <w:bCs/>
+          <w:color w:val="F58247"/>
+          <w:kern w:val="0"/>
+          <w:sz w:val="21"/>
+          <w:szCs w:val="21"/>
+          <w:bdr w:val="none" w:sz="0" w:space="0" w:color="auto" w:frame="1"/>
+          <w:lang w:val="en-US" w:eastAsia="nl-NL"/>
+          <w14:ligatures w14:val="none"/>
+        </w:rPr>
+        <w:t>OK.</w:t>
+      </w:r>
+    </w:p>
+    <w:p>
+      <w:pPr>
+        <w:numPr>
+          <w:ilvl w:val="0"/>
+          <w:numId w:val="34"/>
+        </w:numPr>
+        <w:spacing w:after="0" w:line="270" w:lineRule="atLeast"/>
+        <w:textAlignment w:val="baseline"/>
         <w:rPr>
           <w:rFonts w:ascii="inherit" w:eastAsia="Times New Roman" w:hAnsi="inherit" w:cs="Open Sans"/>
           <w:color w:val="34495E"/>
@@ -5176,8 +5442,7 @@
           <w:lang w:val="en-US" w:eastAsia="nl-NL"/>
           <w14:ligatures w14:val="none"/>
         </w:rPr>
-        <w:t>Type on the filter search field, and navigate to the symbol you imported.</w:t>
-      </w:r>
+      </w:pPr>
       <w:r>
         <w:rPr>
           <w:rFonts w:ascii="inherit" w:eastAsia="Times New Roman" w:hAnsi="inherit" w:cs="Open Sans"/>
@@ -5188,12 +5453,95 @@
           <w:lang w:val="en-US" w:eastAsia="nl-NL"/>
           <w14:ligatures w14:val="none"/>
         </w:rPr>
+        <w:t>Click on </w:t>
+      </w:r>
+      <w:r>
+        <w:rPr>
+          <w:rFonts w:ascii="inherit" w:eastAsia="Times New Roman" w:hAnsi="inherit" w:cs="Open Sans"/>
+          <w:b/>
+          <w:bCs/>
+          <w:color w:val="F58247"/>
+          <w:kern w:val="0"/>
+          <w:sz w:val="21"/>
+          <w:szCs w:val="21"/>
+          <w:bdr w:val="none" w:sz="0" w:space="0" w:color="auto" w:frame="1"/>
+          <w:lang w:val="en-US" w:eastAsia="nl-NL"/>
+          <w14:ligatures w14:val="none"/>
+        </w:rPr>
+        <w:t>Symbol Editor</w:t>
+      </w:r>
+      <w:r>
+        <w:rPr>
+          <w:rFonts w:ascii="inherit" w:eastAsia="Times New Roman" w:hAnsi="inherit" w:cs="Open Sans"/>
+          <w:color w:val="34495E"/>
+          <w:kern w:val="0"/>
+          <w:sz w:val="21"/>
+          <w:szCs w:val="21"/>
+          <w:lang w:val="en-US" w:eastAsia="nl-NL"/>
+          <w14:ligatures w14:val="none"/>
+        </w:rPr>
+        <w:t>.</w:t>
+      </w:r>
+    </w:p>
+    <w:p>
+      <w:pPr>
+        <w:numPr>
+          <w:ilvl w:val="0"/>
+          <w:numId w:val="34"/>
+        </w:numPr>
+        <w:spacing w:after="225" w:line="270" w:lineRule="atLeast"/>
+        <w:textAlignment w:val="baseline"/>
+        <w:rPr>
+          <w:rFonts w:ascii="inherit" w:eastAsia="Times New Roman" w:hAnsi="inherit" w:cs="Open Sans"/>
+          <w:color w:val="34495E"/>
+          <w:kern w:val="0"/>
+          <w:sz w:val="21"/>
+          <w:szCs w:val="21"/>
+          <w:lang w:val="en-US" w:eastAsia="nl-NL"/>
+          <w14:ligatures w14:val="none"/>
+        </w:rPr>
+      </w:pPr>
+      <w:r>
+        <w:rPr>
+          <w:rFonts w:ascii="inherit" w:eastAsia="Times New Roman" w:hAnsi="inherit" w:cs="Open Sans"/>
+          <w:color w:val="34495E"/>
+          <w:kern w:val="0"/>
+          <w:sz w:val="21"/>
+          <w:szCs w:val="21"/>
+          <w:lang w:val="en-US" w:eastAsia="nl-NL"/>
+          <w14:ligatures w14:val="none"/>
+        </w:rPr>
+        <w:t>Type on the filter search field, and navigate to the symbol you imported.</w:t>
+      </w:r>
+      <w:r>
+        <w:rPr>
+          <w:rFonts w:ascii="inherit" w:eastAsia="Times New Roman" w:hAnsi="inherit" w:cs="Open Sans"/>
+          <w:color w:val="34495E"/>
+          <w:kern w:val="0"/>
+          <w:sz w:val="21"/>
+          <w:szCs w:val="21"/>
+          <w:lang w:val="en-US" w:eastAsia="nl-NL"/>
+          <w14:ligatures w14:val="none"/>
+        </w:rPr>
         <w:br/>
         <w:t>Double-click over it to open the file.</w:t>
       </w:r>
     </w:p>
     <w:p>
       <w:pPr>
+        <w:rPr>
+          <w:lang w:val="en-US"/>
+        </w:rPr>
+      </w:pPr>
+      <w:r>
+        <w:rPr>
+          <w:lang w:val="en-US"/>
+        </w:rPr>
+        <w:br w:type="page"/>
+      </w:r>
+    </w:p>
+    <w:p>
+      <w:pPr>
         <w:pStyle w:val="Lijstalinea"/>
         <w:numPr>
           <w:ilvl w:val="0"/>
@@ -5207,6 +5555,7 @@
         <w:rPr>
           <w:lang w:val="en-US"/>
         </w:rPr>
+        <w:lastRenderedPageBreak/>
         <w:t xml:space="preserve">By searching the symbol you will find the newly imported symbol! Click the symbol and place it inside the hierarchical sheet you made earlier. </w:t>
       </w:r>
     </w:p>
@@ -5223,6 +5572,7 @@
       </w:pPr>
       <w:r>
         <w:rPr>
+          <w:noProof/>
           <w:lang w:val="en-US"/>
         </w:rPr>
         <w:drawing>
@@ -5241,7 +5591,7 @@
                     <pic:cNvPicPr/>
                   </pic:nvPicPr>
                   <pic:blipFill>
-                    <a:blip r:embed="rId29"/>
+                    <a:blip r:embed="rId28"/>
                     <a:stretch>
                       <a:fillRect/>
                     </a:stretch>
@@ -5977,6 +6327,7 @@
       <w:r>
         <w:rPr>
           <w:rFonts w:ascii="inherit" w:eastAsia="Times New Roman" w:hAnsi="inherit" w:cs="Open Sans"/>
+          <w:noProof/>
           <w:color w:val="34495E"/>
           <w:kern w:val="0"/>
           <w:sz w:val="21"/>
@@ -6000,7 +6351,7 @@
                     <pic:cNvPicPr/>
                   </pic:nvPicPr>
                   <pic:blipFill rotWithShape="1">
-                    <a:blip r:embed="rId30"/>
+                    <a:blip r:embed="rId29"/>
                     <a:srcRect l="4999"/>
                     <a:stretch/>
                   </pic:blipFill>
@@ -6079,9 +6430,9 @@
       </w:pPr>
       <w:r>
         <w:rPr>
+          <w:noProof/>
           <w:lang w:val="en-US" w:eastAsia="nl-NL"/>
         </w:rPr>
-        <w:lastRenderedPageBreak/>
         <w:drawing>
           <wp:inline distT="0" distB="0" distL="0" distR="0" wp14:anchorId="70DE3D54" wp14:editId="18E3AB0A">
             <wp:extent cx="2363116" cy="1873250"/>
@@ -6098,7 +6449,7 @@
                     <pic:cNvPicPr/>
                   </pic:nvPicPr>
                   <pic:blipFill>
-                    <a:blip r:embed="rId31"/>
+                    <a:blip r:embed="rId30"/>
                     <a:stretch>
                       <a:fillRect/>
                     </a:stretch>
@@ -6202,6 +6553,7 @@
           <w:lang w:val="en-US" w:eastAsia="nl-NL"/>
           <w14:ligatures w14:val="none"/>
         </w:rPr>
+        <w:lastRenderedPageBreak/>
         <w:t>You will see a slightly altered version of the button we had earlier. Safe the file</w:t>
       </w:r>
       <w:r>
@@ -6250,6 +6602,7 @@
       <w:r>
         <w:rPr>
           <w:rFonts w:ascii="inherit" w:eastAsia="Times New Roman" w:hAnsi="inherit" w:cs="Open Sans"/>
+          <w:noProof/>
           <w:color w:val="34495E"/>
           <w:kern w:val="0"/>
           <w:sz w:val="21"/>
@@ -6273,7 +6626,7 @@
                     <pic:cNvPicPr/>
                   </pic:nvPicPr>
                   <pic:blipFill>
-                    <a:blip r:embed="rId32"/>
+                    <a:blip r:embed="rId31"/>
                     <a:stretch>
                       <a:fillRect/>
                     </a:stretch>
@@ -6356,6 +6709,7 @@
       </w:pPr>
       <w:r>
         <w:rPr>
+          <w:noProof/>
           <w:lang w:val="en-US"/>
         </w:rPr>
         <w:drawing>
@@ -6374,7 +6728,7 @@
                     <pic:cNvPicPr/>
                   </pic:nvPicPr>
                   <pic:blipFill>
-                    <a:blip r:embed="rId33"/>
+                    <a:blip r:embed="rId32"/>
                     <a:stretch>
                       <a:fillRect/>
                     </a:stretch>
@@ -6426,6 +6780,7 @@
       </w:r>
       <w:r>
         <w:rPr>
+          <w:noProof/>
           <w:lang w:val="en-US"/>
         </w:rPr>
         <w:drawing>
@@ -6444,7 +6799,7 @@
                     <pic:cNvPicPr/>
                   </pic:nvPicPr>
                   <pic:blipFill>
-                    <a:blip r:embed="rId34"/>
+                    <a:blip r:embed="rId33"/>
                     <a:stretch>
                       <a:fillRect/>
                     </a:stretch>
@@ -6502,9 +6857,9 @@
       </w:pPr>
       <w:r>
         <w:rPr>
-          <w:lang w:val="en-US"/>
-        </w:rPr>
-        <w:lastRenderedPageBreak/>
+          <w:noProof/>
+          <w:lang w:val="en-US"/>
+        </w:rPr>
         <w:drawing>
           <wp:inline distT="0" distB="0" distL="0" distR="0" wp14:anchorId="33216EC8" wp14:editId="78F6B59B">
             <wp:extent cx="4394200" cy="1930212"/>
@@ -6521,7 +6876,7 @@
                     <pic:cNvPicPr/>
                   </pic:nvPicPr>
                   <pic:blipFill>
-                    <a:blip r:embed="rId35"/>
+                    <a:blip r:embed="rId34"/>
                     <a:stretch>
                       <a:fillRect/>
                     </a:stretch>
@@ -6593,6 +6948,7 @@
         <w:rPr>
           <w:lang w:val="en-US"/>
         </w:rPr>
+        <w:lastRenderedPageBreak/>
         <w:t>You have now got a new footprint for the button.</w:t>
       </w:r>
     </w:p>
@@ -6657,7 +7013,7 @@
         </w:rPr>
         <w:t xml:space="preserve">ouser it is </w:t>
       </w:r>
-      <w:hyperlink r:id="rId36" w:history="1">
+      <w:hyperlink r:id="rId35" w:history="1">
         <w:r>
           <w:rPr>
             <w:rStyle w:val="Hyperlink"/>
@@ -6786,24 +7142,12 @@
           <w:lang w:val="en-US"/>
         </w:rPr>
       </w:pPr>
-      <w:bookmarkStart w:id="11" w:name="_Toc154924075"/>
-      <w:r>
-        <w:rPr>
-          <w:lang w:val="en-US"/>
-        </w:rPr>
-        <w:t xml:space="preserve">Step </w:t>
-      </w:r>
-      <w:r>
-        <w:rPr>
-          <w:lang w:val="en-US"/>
-        </w:rPr>
-        <w:t>5</w:t>
-      </w:r>
-      <w:r>
-        <w:rPr>
-          <w:lang w:val="en-US"/>
-        </w:rPr>
-        <w:t xml:space="preserve">: </w:t>
+      <w:bookmarkStart w:id="11" w:name="_Toc157349325"/>
+      <w:r>
+        <w:rPr>
+          <w:lang w:val="en-US"/>
+        </w:rPr>
+        <w:t xml:space="preserve">Step 5: </w:t>
       </w:r>
       <w:r>
         <w:rPr>
@@ -6817,14 +7161,20 @@
         </w:rPr>
         <w:t>the new button</w:t>
       </w:r>
+      <w:r>
+        <w:rPr>
+          <w:lang w:val="en-US"/>
+        </w:rPr>
+        <w:t xml:space="preserve"> </w:t>
+      </w:r>
+      <w:bookmarkEnd w:id="10"/>
+      <w:r>
+        <w:rPr>
+          <w:lang w:val="en-US"/>
+        </w:rPr>
+        <w:t>(OPTIONAL)</w:t>
+      </w:r>
       <w:bookmarkEnd w:id="11"/>
-      <w:r>
-        <w:rPr>
-          <w:lang w:val="en-US"/>
-        </w:rPr>
-        <w:t xml:space="preserve"> </w:t>
-      </w:r>
-      <w:bookmarkEnd w:id="10"/>
     </w:p>
     <w:p>
       <w:pPr>
@@ -6865,6 +7215,7 @@
       </w:pPr>
       <w:r>
         <w:rPr>
+          <w:noProof/>
           <w:lang w:val="en-US"/>
         </w:rPr>
         <w:drawing>
@@ -6883,7 +7234,7 @@
                     <pic:cNvPicPr/>
                   </pic:nvPicPr>
                   <pic:blipFill>
-                    <a:blip r:embed="rId37"/>
+                    <a:blip r:embed="rId36"/>
                     <a:stretch>
                       <a:fillRect/>
                     </a:stretch>
@@ -7021,13 +7372,14 @@
       </w:pPr>
       <w:r>
         <w:rPr>
+          <w:noProof/>
           <w:lang w:val="en-US"/>
         </w:rPr>
         <w:drawing>
-          <wp:inline distT="0" distB="0" distL="0" distR="0" wp14:anchorId="76F13ABE" wp14:editId="202FB885">
-            <wp:extent cx="3039649" cy="1981200"/>
-            <wp:effectExtent l="0" t="0" r="8890" b="0"/>
-            <wp:docPr id="169978974" name="Afbeelding 1" descr="Afbeelding met tekst, diagram, schermopname, Lettertype&#10;&#10;Automatisch gegenereerde beschrijving"/>
+          <wp:inline distT="0" distB="0" distL="0" distR="0" wp14:anchorId="181BF24A" wp14:editId="26BB45FF">
+            <wp:extent cx="3650135" cy="2305878"/>
+            <wp:effectExtent l="0" t="0" r="7620" b="0"/>
+            <wp:docPr id="684532427" name="Afbeelding 1" descr="Afbeelding met tekst, diagram, lijn, Lettertype&#10;&#10;Automatisch gegenereerde beschrijving"/>
             <wp:cNvGraphicFramePr>
               <a:graphicFrameLocks xmlns:a="http://schemas.openxmlformats.org/drawingml/2006/main" noChangeAspect="1"/>
             </wp:cNvGraphicFramePr>
@@ -7035,11 +7387,11 @@
               <a:graphicData uri="http://schemas.openxmlformats.org/drawingml/2006/picture">
                 <pic:pic xmlns:pic="http://schemas.openxmlformats.org/drawingml/2006/picture">
                   <pic:nvPicPr>
-                    <pic:cNvPr id="169978974" name="Afbeelding 1" descr="Afbeelding met tekst, diagram, schermopname, Lettertype&#10;&#10;Automatisch gegenereerde beschrijving"/>
+                    <pic:cNvPr id="684532427" name="Afbeelding 1" descr="Afbeelding met tekst, diagram, lijn, Lettertype&#10;&#10;Automatisch gegenereerde beschrijving"/>
                     <pic:cNvPicPr/>
                   </pic:nvPicPr>
                   <pic:blipFill>
-                    <a:blip r:embed="rId38"/>
+                    <a:blip r:embed="rId37"/>
                     <a:stretch>
                       <a:fillRect/>
                     </a:stretch>
@@ -7047,7 +7399,7 @@
                   <pic:spPr>
                     <a:xfrm>
                       <a:off x="0" y="0"/>
-                      <a:ext cx="3042305" cy="1982931"/>
+                      <a:ext cx="3669699" cy="2318237"/>
                     </a:xfrm>
                     <a:prstGeom prst="rect">
                       <a:avLst/>
@@ -7109,6 +7461,7 @@
       </w:pPr>
       <w:r>
         <w:rPr>
+          <w:noProof/>
           <w:lang w:val="en-US"/>
         </w:rPr>
         <w:drawing>
@@ -7127,7 +7480,7 @@
                     <pic:cNvPicPr/>
                   </pic:nvPicPr>
                   <pic:blipFill>
-                    <a:blip r:embed="rId39"/>
+                    <a:blip r:embed="rId38"/>
                     <a:stretch>
                       <a:fillRect/>
                     </a:stretch>
@@ -7182,7 +7535,7 @@
         <w:rPr>
           <w:lang w:val="en-US"/>
         </w:rPr>
-        <w:t xml:space="preserve">Your PCB should now </w:t>
+        <w:t>Your PCB should now</w:t>
       </w:r>
       <w:r>
         <w:rPr>
@@ -7194,17 +7547,30 @@
         <w:rPr>
           <w:lang w:val="en-US"/>
         </w:rPr>
-        <w:t>look something like this:</w:t>
-      </w:r>
-    </w:p>
-    <w:p>
-      <w:pPr>
-        <w:rPr>
-          <w:lang w:val="en-US"/>
-        </w:rPr>
-      </w:pPr>
-      <w:r>
-        <w:rPr>
+        <w:t>look something like this</w:t>
+      </w:r>
+      <w:r>
+        <w:rPr>
+          <w:lang w:val="en-US"/>
+        </w:rPr>
+        <w:t>:</w:t>
+      </w:r>
+      <w:r>
+        <w:rPr>
+          <w:lang w:val="en-US"/>
+        </w:rPr>
+        <w:t xml:space="preserve"> </w:t>
+      </w:r>
+    </w:p>
+    <w:p>
+      <w:pPr>
+        <w:rPr>
+          <w:lang w:val="en-US"/>
+        </w:rPr>
+      </w:pPr>
+      <w:r>
+        <w:rPr>
+          <w:noProof/>
           <w:lang w:val="en-US"/>
         </w:rPr>
         <w:drawing>
@@ -7223,7 +7589,7 @@
                     <pic:cNvPicPr/>
                   </pic:nvPicPr>
                   <pic:blipFill>
-                    <a:blip r:embed="rId40"/>
+                    <a:blip r:embed="rId39"/>
                     <a:stretch>
                       <a:fillRect/>
                     </a:stretch>
@@ -7246,6 +7612,39 @@
     </w:p>
     <w:p>
       <w:pPr>
+        <w:rPr>
+          <w:i/>
+          <w:iCs/>
+          <w:lang w:val="en-US"/>
+        </w:rPr>
+      </w:pPr>
+      <w:r>
+        <w:rPr>
+          <w:i/>
+          <w:iCs/>
+          <w:lang w:val="en-US"/>
+        </w:rPr>
+        <w:t>(please ignore the +3.3V footprint error</w:t>
+      </w:r>
+      <w:r>
+        <w:rPr>
+          <w:i/>
+          <w:iCs/>
+          <w:lang w:val="en-US"/>
+        </w:rPr>
+        <w:t xml:space="preserve"> for bt1</w:t>
+      </w:r>
+      <w:r>
+        <w:rPr>
+          <w:i/>
+          <w:iCs/>
+          <w:lang w:val="en-US"/>
+        </w:rPr>
+        <w:t>, it should be GND in your design)</w:t>
+      </w:r>
+    </w:p>
+    <w:p>
+      <w:pPr>
         <w:pStyle w:val="Lijstalinea"/>
         <w:numPr>
           <w:ilvl w:val="0"/>
@@ -7288,7 +7687,7 @@
           <w:lang w:val="en-US"/>
         </w:rPr>
       </w:pPr>
-      <w:bookmarkStart w:id="12" w:name="_Toc154924076"/>
+      <w:bookmarkStart w:id="12" w:name="_Toc157349326"/>
       <w:r>
         <w:rPr>
           <w:lang w:val="en-US"/>
@@ -7345,13 +7744,7 @@
         <w:rPr>
           <w:lang w:val="en-US"/>
         </w:rPr>
-        <w:t>, ensuring it is nicer to touch.</w:t>
-      </w:r>
-      <w:r>
-        <w:rPr>
-          <w:lang w:val="en-US"/>
-        </w:rPr>
-        <w:t xml:space="preserve"> </w:t>
+        <w:t xml:space="preserve">, ensuring it is nicer to touch. </w:t>
       </w:r>
       <w:r>
         <w:rPr>
@@ -7375,6 +7768,7 @@
         <w:rPr>
           <w:lang w:val="en-US"/>
         </w:rPr>
+        <w:lastRenderedPageBreak/>
         <w:t xml:space="preserve">Then select the </w:t>
       </w:r>
       <w:r>
@@ -7409,6 +7803,7 @@
       </w:r>
       <w:r>
         <w:rPr>
+          <w:noProof/>
           <w:lang w:val="en-US"/>
         </w:rPr>
         <w:drawing>
@@ -7427,7 +7822,7 @@
                     <pic:cNvPicPr/>
                   </pic:nvPicPr>
                   <pic:blipFill>
-                    <a:blip r:embed="rId41"/>
+                    <a:blip r:embed="rId40"/>
                     <a:stretch>
                       <a:fillRect/>
                     </a:stretch>
@@ -7509,9 +7904,9 @@
       </w:pPr>
       <w:r>
         <w:rPr>
-          <w:lang w:val="en-US"/>
-        </w:rPr>
-        <w:lastRenderedPageBreak/>
+          <w:noProof/>
+          <w:lang w:val="en-US"/>
+        </w:rPr>
         <w:drawing>
           <wp:inline distT="0" distB="0" distL="0" distR="0" wp14:anchorId="3281D23F" wp14:editId="25899989">
             <wp:extent cx="2247568" cy="1625600"/>
@@ -7528,7 +7923,7 @@
                     <pic:cNvPicPr/>
                   </pic:nvPicPr>
                   <pic:blipFill>
-                    <a:blip r:embed="rId42"/>
+                    <a:blip r:embed="rId41"/>
                     <a:stretch>
                       <a:fillRect/>
                     </a:stretch>
@@ -7587,6 +7982,7 @@
       </w:r>
       <w:r>
         <w:rPr>
+          <w:noProof/>
           <w:lang w:val="en-US"/>
         </w:rPr>
         <w:drawing>
@@ -7605,7 +8001,7 @@
                     <pic:cNvPicPr/>
                   </pic:nvPicPr>
                   <pic:blipFill>
-                    <a:blip r:embed="rId43"/>
+                    <a:blip r:embed="rId42"/>
                     <a:stretch>
                       <a:fillRect/>
                     </a:stretch>
@@ -7664,6 +8060,99 @@
     </w:p>
     <w:p>
       <w:pPr>
+        <w:ind w:left="360"/>
+        <w:rPr>
+          <w:lang w:val="en-US"/>
+        </w:rPr>
+      </w:pPr>
+      <w:r>
+        <w:rPr>
+          <w:lang w:val="en-US"/>
+        </w:rPr>
+        <w:t xml:space="preserve">If you are having trouble </w:t>
+      </w:r>
+      <w:r>
+        <w:rPr>
+          <w:lang w:val="en-US"/>
+        </w:rPr>
+        <w:t>with the placement of the lines</w:t>
+      </w:r>
+      <w:r>
+        <w:rPr>
+          <w:lang w:val="en-US"/>
+        </w:rPr>
+        <w:t>, please try changing your grid settings to a different size</w:t>
+      </w:r>
+      <w:r>
+        <w:rPr>
+          <w:lang w:val="en-US"/>
+        </w:rPr>
+        <w:t xml:space="preserve">. This will either increase or decrease your grid </w:t>
+      </w:r>
+      <w:r>
+        <w:rPr>
+          <w:lang w:val="en-US"/>
+        </w:rPr>
+        <w:t xml:space="preserve">size </w:t>
+      </w:r>
+      <w:r>
+        <w:rPr>
+          <w:lang w:val="en-US"/>
+        </w:rPr>
+        <w:t>and therefor precision.</w:t>
+      </w:r>
+    </w:p>
+    <w:p>
+      <w:pPr>
+        <w:ind w:left="360"/>
+        <w:rPr>
+          <w:lang w:val="en-US"/>
+        </w:rPr>
+      </w:pPr>
+      <w:r>
+        <w:rPr>
+          <w:noProof/>
+          <w:lang w:val="en-US"/>
+        </w:rPr>
+        <w:drawing>
+          <wp:inline distT="0" distB="0" distL="0" distR="0" wp14:anchorId="118293F3" wp14:editId="59729C6E">
+            <wp:extent cx="2076740" cy="381053"/>
+            <wp:effectExtent l="0" t="0" r="0" b="0"/>
+            <wp:docPr id="1230949762" name="Afbeelding 1"/>
+            <wp:cNvGraphicFramePr>
+              <a:graphicFrameLocks xmlns:a="http://schemas.openxmlformats.org/drawingml/2006/main" noChangeAspect="1"/>
+            </wp:cNvGraphicFramePr>
+            <a:graphic xmlns:a="http://schemas.openxmlformats.org/drawingml/2006/main">
+              <a:graphicData uri="http://schemas.openxmlformats.org/drawingml/2006/picture">
+                <pic:pic xmlns:pic="http://schemas.openxmlformats.org/drawingml/2006/picture">
+                  <pic:nvPicPr>
+                    <pic:cNvPr id="1230949762" name=""/>
+                    <pic:cNvPicPr/>
+                  </pic:nvPicPr>
+                  <pic:blipFill>
+                    <a:blip r:embed="rId43"/>
+                    <a:stretch>
+                      <a:fillRect/>
+                    </a:stretch>
+                  </pic:blipFill>
+                  <pic:spPr>
+                    <a:xfrm>
+                      <a:off x="0" y="0"/>
+                      <a:ext cx="2076740" cy="381053"/>
+                    </a:xfrm>
+                    <a:prstGeom prst="rect">
+                      <a:avLst/>
+                    </a:prstGeom>
+                  </pic:spPr>
+                </pic:pic>
+              </a:graphicData>
+            </a:graphic>
+          </wp:inline>
+        </w:drawing>
+      </w:r>
+    </w:p>
+    <w:p>
+      <w:pPr>
         <w:pStyle w:val="Lijstalinea"/>
         <w:numPr>
           <w:ilvl w:val="0"/>
@@ -7693,6 +8182,7 @@
       </w:pPr>
       <w:r>
         <w:rPr>
+          <w:noProof/>
           <w:lang w:val="en-US"/>
         </w:rPr>
         <w:drawing>
@@ -7752,7 +8242,7 @@
           <w:lang w:val="en-US"/>
         </w:rPr>
       </w:pPr>
-      <w:bookmarkStart w:id="13" w:name="_Toc154924077"/>
+      <w:bookmarkStart w:id="13" w:name="_Toc157349327"/>
       <w:r>
         <w:rPr>
           <w:lang w:val="en-US"/>
@@ -7769,13 +8259,7 @@
         <w:rPr>
           <w:lang w:val="en-US"/>
         </w:rPr>
-        <w:t xml:space="preserve">:  </w:t>
-      </w:r>
-      <w:r>
-        <w:rPr>
-          <w:lang w:val="en-US"/>
-        </w:rPr>
-        <w:t>Adding text and pictures to the PCB</w:t>
+        <w:t>:  Adding text and pictures to the PCB</w:t>
       </w:r>
       <w:bookmarkEnd w:id="13"/>
     </w:p>
@@ -7824,6 +8308,7 @@
       </w:r>
       <w:r>
         <w:rPr>
+          <w:noProof/>
           <w:lang w:val="en-US"/>
         </w:rPr>
         <w:drawing>
@@ -7921,10 +8406,12 @@
         <w:rPr>
           <w:lang w:val="en-US"/>
         </w:rPr>
+        <w:lastRenderedPageBreak/>
         <w:t xml:space="preserve">Place the text somewhere on the board, for example, the upper left corner. </w:t>
       </w:r>
       <w:r>
         <w:rPr>
+          <w:noProof/>
           <w:lang w:val="en-US"/>
         </w:rPr>
         <w:drawing>
@@ -7997,11 +8484,11 @@
         <w:rPr>
           <w:lang w:val="en-US"/>
         </w:rPr>
-        <w:lastRenderedPageBreak/>
         <w:t xml:space="preserve">Go to the main page of KiCad and select the Image Converter: </w:t>
       </w:r>
       <w:r>
         <w:rPr>
+          <w:noProof/>
           <w:lang w:val="en-US"/>
         </w:rPr>
         <w:drawing>
@@ -8066,15 +8553,29 @@
           <w:iCs/>
           <w:lang w:val="en-US"/>
         </w:rPr>
-        <w:t>logo for workshop</w:t>
-      </w:r>
-      <w:r>
+        <w:t>logo for workshop.bmp file.</w:t>
+      </w:r>
+    </w:p>
+    <w:p>
+      <w:pPr>
+        <w:pStyle w:val="Lijstalinea"/>
+        <w:numPr>
+          <w:ilvl w:val="0"/>
+          <w:numId w:val="40"/>
+        </w:numPr>
         <w:rPr>
           <w:i/>
           <w:iCs/>
           <w:lang w:val="en-US"/>
         </w:rPr>
-        <w:t>.bmp file.</w:t>
+      </w:pPr>
+      <w:r>
+        <w:rPr>
+          <w:i/>
+          <w:iCs/>
+          <w:lang w:val="en-US"/>
+        </w:rPr>
+        <w:t>Choose the following settings and click: “Export to Clipboard”</w:t>
       </w:r>
     </w:p>
     <w:p>
@@ -8094,34 +8595,13 @@
         <w:rPr>
           <w:i/>
           <w:iCs/>
-          <w:lang w:val="en-US"/>
-        </w:rPr>
-        <w:t>Choose the following settings and click: “Export to Clipboard”</w:t>
-      </w:r>
-    </w:p>
-    <w:p>
-      <w:pPr>
-        <w:pStyle w:val="Lijstalinea"/>
-        <w:numPr>
-          <w:ilvl w:val="0"/>
-          <w:numId w:val="40"/>
-        </w:numPr>
-        <w:rPr>
-          <w:i/>
-          <w:iCs/>
-          <w:lang w:val="en-US"/>
-        </w:rPr>
-      </w:pPr>
-      <w:r>
-        <w:rPr>
-          <w:i/>
-          <w:iCs/>
+          <w:noProof/>
           <w:lang w:val="en-US"/>
         </w:rPr>
         <w:drawing>
-          <wp:inline distT="0" distB="0" distL="0" distR="0" wp14:anchorId="2C9F84D8" wp14:editId="7EB82C74">
-            <wp:extent cx="2705478" cy="6287377"/>
-            <wp:effectExtent l="0" t="0" r="0" b="0"/>
+          <wp:inline distT="0" distB="0" distL="0" distR="0" wp14:anchorId="2C9F84D8" wp14:editId="5E00B2D5">
+            <wp:extent cx="2281693" cy="5302525"/>
+            <wp:effectExtent l="0" t="0" r="4445" b="0"/>
             <wp:docPr id="362572902" name="Afbeelding 1" descr="Afbeelding met tekst, schermopname, software, Computerpictogram&#10;&#10;Automatisch gegenereerde beschrijving"/>
             <wp:cNvGraphicFramePr>
               <a:graphicFrameLocks xmlns:a="http://schemas.openxmlformats.org/drawingml/2006/main" noChangeAspect="1"/>
@@ -8142,7 +8622,7 @@
                   <pic:spPr>
                     <a:xfrm>
                       <a:off x="0" y="0"/>
-                      <a:ext cx="2705478" cy="6287377"/>
+                      <a:ext cx="2284142" cy="5308217"/>
                     </a:xfrm>
                     <a:prstGeom prst="rect">
                       <a:avLst/>
@@ -8258,6 +8738,7 @@
           <w:iCs/>
           <w:lang w:val="en-US"/>
         </w:rPr>
+        <w:lastRenderedPageBreak/>
         <w:t>You have successfully added your own.bmp file!</w:t>
       </w:r>
     </w:p>
@@ -8296,7 +8777,7 @@
           <w:iCs/>
           <w:lang w:val="en-US"/>
         </w:rPr>
-        <w:t>OSHW-Logo2_24.3x20mm_SilkScreen</w:t>
+        <w:t xml:space="preserve">OSHW-Logo2_24.3x20mm_SilkScreen </w:t>
       </w:r>
       <w:r>
         <w:rPr>
@@ -8304,15 +8785,68 @@
           <w:iCs/>
           <w:lang w:val="en-US"/>
         </w:rPr>
-        <w:t xml:space="preserve"> </w:t>
-      </w:r>
-      <w:r>
+        <w:t>to my board.</w:t>
+      </w:r>
+    </w:p>
+    <w:p>
+      <w:pPr>
+        <w:pStyle w:val="Lijstalinea"/>
+        <w:numPr>
+          <w:ilvl w:val="0"/>
+          <w:numId w:val="40"/>
+        </w:numPr>
         <w:rPr>
           <w:i/>
           <w:iCs/>
           <w:lang w:val="en-US"/>
         </w:rPr>
-        <w:t>to my board.</w:t>
+      </w:pPr>
+      <w:r>
+        <w:rPr>
+          <w:i/>
+          <w:iCs/>
+          <w:lang w:val="en-US"/>
+        </w:rPr>
+        <w:t>You can see the</w:t>
+      </w:r>
+      <w:r>
+        <w:rPr>
+          <w:i/>
+          <w:iCs/>
+          <w:lang w:val="en-US"/>
+        </w:rPr>
+        <w:t xml:space="preserve"> look of the frond and</w:t>
+      </w:r>
+      <w:r>
+        <w:rPr>
+          <w:i/>
+          <w:iCs/>
+          <w:lang w:val="en-US"/>
+        </w:rPr>
+        <w:t xml:space="preserve"> back of the </w:t>
+      </w:r>
+      <w:r>
+        <w:rPr>
+          <w:i/>
+          <w:iCs/>
+          <w:lang w:val="en-US"/>
+        </w:rPr>
+        <w:t>PCB</w:t>
+      </w:r>
+      <w:r>
+        <w:rPr>
+          <w:i/>
+          <w:iCs/>
+          <w:lang w:val="en-US"/>
+        </w:rPr>
+        <w:t xml:space="preserve"> in the 3D-viewer (press ALT+ 3)</w:t>
+      </w:r>
+      <w:r>
+        <w:rPr>
+          <w:noProof/>
+          <w:lang w:val="en-US"/>
+        </w:rPr>
+        <w:t xml:space="preserve"> </w:t>
       </w:r>
     </w:p>
     <w:p>
@@ -8332,68 +8866,7 @@
         <w:rPr>
           <w:i/>
           <w:iCs/>
-          <w:lang w:val="en-US"/>
-        </w:rPr>
-        <w:lastRenderedPageBreak/>
-        <w:t>You can see the</w:t>
-      </w:r>
-      <w:r>
-        <w:rPr>
-          <w:i/>
-          <w:iCs/>
-          <w:lang w:val="en-US"/>
-        </w:rPr>
-        <w:t xml:space="preserve"> look of the frond and</w:t>
-      </w:r>
-      <w:r>
-        <w:rPr>
-          <w:i/>
-          <w:iCs/>
-          <w:lang w:val="en-US"/>
-        </w:rPr>
-        <w:t xml:space="preserve"> back of the </w:t>
-      </w:r>
-      <w:r>
-        <w:rPr>
-          <w:i/>
-          <w:iCs/>
-          <w:lang w:val="en-US"/>
-        </w:rPr>
-        <w:t>PCB</w:t>
-      </w:r>
-      <w:r>
-        <w:rPr>
-          <w:i/>
-          <w:iCs/>
-          <w:lang w:val="en-US"/>
-        </w:rPr>
-        <w:t xml:space="preserve"> in the 3D-viewer (press ALT+ 3)</w:t>
-      </w:r>
-      <w:r>
-        <w:rPr>
           <w:noProof/>
-          <w:lang w:val="en-US"/>
-        </w:rPr>
-        <w:t xml:space="preserve"> </w:t>
-      </w:r>
-    </w:p>
-    <w:p>
-      <w:pPr>
-        <w:pStyle w:val="Lijstalinea"/>
-        <w:numPr>
-          <w:ilvl w:val="0"/>
-          <w:numId w:val="40"/>
-        </w:numPr>
-        <w:rPr>
-          <w:i/>
-          <w:iCs/>
-          <w:lang w:val="en-US"/>
-        </w:rPr>
-      </w:pPr>
-      <w:r>
-        <w:rPr>
-          <w:i/>
-          <w:iCs/>
           <w:lang w:val="en-US"/>
         </w:rPr>
         <w:drawing>
@@ -8516,30 +8989,12 @@
           <w:lang w:val="en-US"/>
         </w:rPr>
       </w:pPr>
-      <w:bookmarkStart w:id="14" w:name="_Toc154924078"/>
-      <w:r>
-        <w:rPr>
-          <w:lang w:val="en-US"/>
-        </w:rPr>
-        <w:t xml:space="preserve">Step </w:t>
-      </w:r>
-      <w:r>
-        <w:rPr>
-          <w:lang w:val="en-US"/>
-        </w:rPr>
-        <w:t>8</w:t>
-      </w:r>
-      <w:r>
-        <w:rPr>
-          <w:lang w:val="en-US"/>
-        </w:rPr>
-        <w:t xml:space="preserve">:  Adding </w:t>
-      </w:r>
-      <w:r>
-        <w:rPr>
-          <w:lang w:val="en-US"/>
-        </w:rPr>
-        <w:t>3D-models</w:t>
+      <w:bookmarkStart w:id="14" w:name="_Toc157349328"/>
+      <w:r>
+        <w:rPr>
+          <w:lang w:val="en-US"/>
+        </w:rPr>
+        <w:t>Step 8:  Adding 3D-models</w:t>
       </w:r>
       <w:bookmarkEnd w:id="14"/>
     </w:p>
@@ -8763,6 +9218,7 @@
         <w:rPr>
           <w:i/>
           <w:iCs/>
+          <w:noProof/>
           <w:lang w:val="en-US"/>
         </w:rPr>
         <w:drawing>
@@ -8843,42 +9299,73 @@
           <w:iCs/>
           <w:lang w:val="en-US"/>
         </w:rPr>
-        <w:t xml:space="preserve">We could download the 3D model from the snapeda website, but I downloaded it for you into the project folder. It is called: </w:t>
-      </w:r>
-    </w:p>
-    <w:p>
-      <w:pPr>
-        <w:ind w:left="360"/>
+        <w:t xml:space="preserve">We could download the 3D model from the </w:t>
+      </w:r>
+      <w:r>
         <w:rPr>
           <w:i/>
           <w:iCs/>
           <w:lang w:val="en-US"/>
         </w:rPr>
-      </w:pPr>
+        <w:t>s</w:t>
+      </w:r>
       <w:r>
         <w:rPr>
           <w:i/>
           <w:iCs/>
           <w:lang w:val="en-US"/>
         </w:rPr>
-        <w:t>FSM8JH--3DModel-STEP-56544.STEP</w:t>
-      </w:r>
-    </w:p>
-    <w:p>
-      <w:pPr>
+        <w:t>nap</w:t>
+      </w:r>
+      <w:r>
         <w:rPr>
           <w:i/>
           <w:iCs/>
           <w:lang w:val="en-US"/>
         </w:rPr>
-      </w:pPr>
+        <w:t>e</w:t>
+      </w:r>
       <w:r>
         <w:rPr>
           <w:i/>
           <w:iCs/>
           <w:lang w:val="en-US"/>
         </w:rPr>
-        <w:br w:type="page"/>
+        <w:t>da website, but</w:t>
+      </w:r>
+      <w:r>
+        <w:rPr>
+          <w:i/>
+          <w:iCs/>
+          <w:lang w:val="en-US"/>
+        </w:rPr>
+        <w:t xml:space="preserve"> again,</w:t>
+      </w:r>
+      <w:r>
+        <w:rPr>
+          <w:i/>
+          <w:iCs/>
+          <w:lang w:val="en-US"/>
+        </w:rPr>
+        <w:t xml:space="preserve"> I downloaded it for you into the project folder. It is called: </w:t>
+      </w:r>
+    </w:p>
+    <w:p>
+      <w:pPr>
+        <w:ind w:left="360"/>
+        <w:rPr>
+          <w:i/>
+          <w:iCs/>
+          <w:lang w:val="en-US"/>
+        </w:rPr>
+      </w:pPr>
+      <w:r>
+        <w:rPr>
+          <w:i/>
+          <w:iCs/>
+          <w:lang w:val="en-US"/>
+        </w:rPr>
+        <w:t>FSM8JH--3DModel-STEP-56544.STEP</w:t>
       </w:r>
     </w:p>
     <w:p>
@@ -8923,6 +9410,7 @@
         <w:rPr>
           <w:i/>
           <w:iCs/>
+          <w:noProof/>
           <w:lang w:val="en-US"/>
         </w:rPr>
         <w:drawing>
@@ -9073,6 +9561,7 @@
         <w:rPr>
           <w:i/>
           <w:iCs/>
+          <w:noProof/>
           <w:lang w:val="en-US"/>
         </w:rPr>
         <w:drawing>
@@ -9184,6 +9673,7 @@
         <w:rPr>
           <w:i/>
           <w:iCs/>
+          <w:noProof/>
           <w:lang w:val="en-US"/>
         </w:rPr>
         <w:drawing>
@@ -9330,18 +9820,18 @@
           <w:lang w:val="en-US"/>
         </w:rPr>
       </w:pPr>
-      <w:bookmarkStart w:id="15" w:name="_Toc154924079"/>
-      <w:r>
-        <w:rPr>
-          <w:lang w:val="en-US"/>
-        </w:rPr>
-        <w:t>Bonus</w:t>
-      </w:r>
-      <w:r>
-        <w:rPr>
-          <w:lang w:val="en-US"/>
-        </w:rPr>
-        <w:t xml:space="preserve"> Chapter</w:t>
+      <w:bookmarkStart w:id="15" w:name="_Toc157349329"/>
+      <w:r>
+        <w:rPr>
+          <w:lang w:val="en-US"/>
+        </w:rPr>
+        <w:t xml:space="preserve">Fun </w:t>
+      </w:r>
+      <w:r>
+        <w:rPr>
+          <w:lang w:val="en-US"/>
+        </w:rPr>
+        <w:t>Bonus Chapter</w:t>
       </w:r>
       <w:r>
         <w:rPr>
@@ -9353,7 +9843,13 @@
         <w:rPr>
           <w:lang w:val="en-US"/>
         </w:rPr>
-        <w:t xml:space="preserve"> Add-ons</w:t>
+        <w:t xml:space="preserve"> </w:t>
+      </w:r>
+      <w:r>
+        <w:rPr>
+          <w:lang w:val="en-US"/>
+        </w:rPr>
+        <w:t>Plugins</w:t>
       </w:r>
       <w:bookmarkEnd w:id="15"/>
     </w:p>
@@ -9367,13 +9863,37 @@
         <w:rPr>
           <w:lang w:val="en-US"/>
         </w:rPr>
-        <w:t xml:space="preserve">In the ever-evolving landscape of PCB design, KiCad 7 introduces a powerful feature—add-ons—that extends the capabilities of the software. Add-ons are downloadable modules that enhance and customize your KiCad experience, offering new functionalities and tools tailored to specific design requirements. </w:t>
-      </w:r>
-      <w:r>
-        <w:rPr>
-          <w:lang w:val="en-US"/>
-        </w:rPr>
-        <w:t>Some add-ons safe you a lot of time and effort. But let’s</w:t>
+        <w:t>In the ever-evolving landscape of PCB design, KiCad 7 introduces a powerful feature—</w:t>
+      </w:r>
+      <w:r>
+        <w:rPr>
+          <w:lang w:val="en-US"/>
+        </w:rPr>
+        <w:t>Plugins</w:t>
+      </w:r>
+      <w:r>
+        <w:rPr>
+          <w:lang w:val="en-US"/>
+        </w:rPr>
+        <w:t xml:space="preserve">—that extends the capabilities of the software. Add-ons are downloadable modules that enhance and customize your KiCad experience, offering new functionalities and tools tailored to specific design requirements. </w:t>
+      </w:r>
+      <w:r>
+        <w:rPr>
+          <w:lang w:val="en-US"/>
+        </w:rPr>
+        <w:t>Some add-ons safe you a lot of time and effort</w:t>
+      </w:r>
+      <w:r>
+        <w:rPr>
+          <w:lang w:val="en-US"/>
+        </w:rPr>
+        <w:t xml:space="preserve">. </w:t>
+      </w:r>
+      <w:r>
+        <w:rPr>
+          <w:lang w:val="en-US"/>
+        </w:rPr>
+        <w:t>But let’s</w:t>
       </w:r>
       <w:r>
         <w:rPr>
@@ -9608,6 +10128,7 @@
       </w:r>
       <w:r>
         <w:rPr>
+          <w:noProof/>
           <w:lang w:val="en-US"/>
         </w:rPr>
         <w:drawing>
@@ -9712,6 +10233,7 @@
       </w:r>
       <w:r>
         <w:rPr>
+          <w:noProof/>
           <w:lang w:val="en-US"/>
         </w:rPr>
         <w:drawing>
@@ -9817,6 +10339,18 @@
         </w:rPr>
         <w:t xml:space="preserve"> Rounded tracks contribute to a more polished and visually pleasing PCB layout. This aesthetic enhancement can be particularly beneficial for projects where design plays a crucial role.</w:t>
       </w:r>
+      <w:r>
+        <w:rPr>
+          <w:lang w:val="en-US"/>
+        </w:rPr>
+        <w:t xml:space="preserve"> </w:t>
+      </w:r>
+      <w:r>
+        <w:rPr>
+          <w:lang w:val="en-US"/>
+        </w:rPr>
+        <w:t>Incorporating rounded tracks can give your PCB design a more modern look, making it stand out in presentations or when showcased to clients and collaborators.</w:t>
+      </w:r>
     </w:p>
     <w:p>
       <w:pPr>
@@ -9845,31 +10379,6 @@
     </w:p>
     <w:p>
       <w:pPr>
-        <w:numPr>
-          <w:ilvl w:val="0"/>
-          <w:numId w:val="45"/>
-        </w:numPr>
-        <w:rPr>
-          <w:lang w:val="en-US"/>
-        </w:rPr>
-      </w:pPr>
-      <w:r>
-        <w:rPr>
-          <w:b/>
-          <w:bCs/>
-          <w:lang w:val="en-US"/>
-        </w:rPr>
-        <w:t>Enhanced Professionalism:</w:t>
-      </w:r>
-      <w:r>
-        <w:rPr>
-          <w:lang w:val="en-US"/>
-        </w:rPr>
-        <w:t xml:space="preserve"> Incorporating rounded tracks can give your PCB design a more professional and modern look, making it stand out in presentations or when showcased to clients and collaborators.</w:t>
-      </w:r>
-    </w:p>
-    <w:p>
-      <w:pPr>
         <w:rPr>
           <w:lang w:val="en-US"/>
         </w:rPr>
@@ -9883,13 +10392,429 @@
     </w:p>
     <w:p>
       <w:pPr>
-        <w:rPr>
-          <w:lang w:val="en-US"/>
-        </w:rPr>
-      </w:pPr>
+        <w:pStyle w:val="Kop2"/>
+        <w:rPr>
+          <w:lang w:val="en-US"/>
+        </w:rPr>
+      </w:pPr>
+      <w:bookmarkStart w:id="16" w:name="_Toc157349330"/>
+      <w:r>
+        <w:rPr>
+          <w:lang w:val="en-US"/>
+        </w:rPr>
+        <w:t xml:space="preserve">A few </w:t>
+      </w:r>
+      <w:r>
+        <w:rPr>
+          <w:lang w:val="en-US"/>
+        </w:rPr>
+        <w:t xml:space="preserve">noteworthy </w:t>
+      </w:r>
+      <w:r>
+        <w:rPr>
+          <w:lang w:val="en-US"/>
+        </w:rPr>
+        <w:t>plugins:</w:t>
+      </w:r>
+      <w:bookmarkEnd w:id="16"/>
+    </w:p>
+    <w:p>
+      <w:pPr>
+        <w:rPr>
+          <w:lang w:val="en-US"/>
+        </w:rPr>
+      </w:pPr>
+      <w:r>
+        <w:rPr>
+          <w:lang w:val="en-US"/>
+        </w:rPr>
+        <w:drawing>
+          <wp:anchor distT="0" distB="0" distL="114300" distR="114300" simplePos="0" relativeHeight="251661312" behindDoc="0" locked="0" layoutInCell="1" allowOverlap="1" wp14:anchorId="521BDC49" wp14:editId="470CEC36">
+            <wp:simplePos x="0" y="0"/>
+            <wp:positionH relativeFrom="column">
+              <wp:posOffset>3224530</wp:posOffset>
+            </wp:positionH>
+            <wp:positionV relativeFrom="paragraph">
+              <wp:posOffset>55245</wp:posOffset>
+            </wp:positionV>
+            <wp:extent cx="3296920" cy="503555"/>
+            <wp:effectExtent l="0" t="0" r="0" b="0"/>
+            <wp:wrapSquare wrapText="bothSides"/>
+            <wp:docPr id="1119976624" name="Afbeelding 1" descr="Afbeelding met tekst, Lettertype, schermopname, lijn&#10;&#10;Automatisch gegenereerde beschrijving"/>
+            <wp:cNvGraphicFramePr>
+              <a:graphicFrameLocks xmlns:a="http://schemas.openxmlformats.org/drawingml/2006/main" noChangeAspect="1"/>
+            </wp:cNvGraphicFramePr>
+            <a:graphic xmlns:a="http://schemas.openxmlformats.org/drawingml/2006/main">
+              <a:graphicData uri="http://schemas.openxmlformats.org/drawingml/2006/picture">
+                <pic:pic xmlns:pic="http://schemas.openxmlformats.org/drawingml/2006/picture">
+                  <pic:nvPicPr>
+                    <pic:cNvPr id="1119976624" name="Afbeelding 1" descr="Afbeelding met tekst, Lettertype, schermopname, lijn&#10;&#10;Automatisch gegenereerde beschrijving"/>
+                    <pic:cNvPicPr/>
+                  </pic:nvPicPr>
+                  <pic:blipFill>
+                    <a:blip r:embed="rId57">
+                      <a:extLst>
+                        <a:ext uri="{28A0092B-C50C-407E-A947-70E740481C1C}">
+                          <a14:useLocalDpi xmlns:a14="http://schemas.microsoft.com/office/drawing/2010/main" val="0"/>
+                        </a:ext>
+                      </a:extLst>
+                    </a:blip>
+                    <a:stretch>
+                      <a:fillRect/>
+                    </a:stretch>
+                  </pic:blipFill>
+                  <pic:spPr>
+                    <a:xfrm>
+                      <a:off x="0" y="0"/>
+                      <a:ext cx="3296920" cy="503555"/>
+                    </a:xfrm>
+                    <a:prstGeom prst="rect">
+                      <a:avLst/>
+                    </a:prstGeom>
+                  </pic:spPr>
+                </pic:pic>
+              </a:graphicData>
+            </a:graphic>
+            <wp14:sizeRelH relativeFrom="margin">
+              <wp14:pctWidth>0</wp14:pctWidth>
+            </wp14:sizeRelH>
+            <wp14:sizeRelV relativeFrom="margin">
+              <wp14:pctHeight>0</wp14:pctHeight>
+            </wp14:sizeRelV>
+          </wp:anchor>
+        </w:drawing>
+      </w:r>
+      <w:r>
+        <w:rPr>
+          <w:lang w:val="en-US"/>
+        </w:rPr>
+        <w:t xml:space="preserve">Some useful and fun plugins. Please explore these and more in the Plugin and Content Manager on the main page of KiCad. </w:t>
+      </w:r>
+    </w:p>
+    <w:p>
+      <w:pPr>
+        <w:rPr>
+          <w:lang w:val="en-US"/>
+        </w:rPr>
+      </w:pPr>
+      <w:r>
+        <w:rPr>
+          <w:lang w:val="en-US"/>
+        </w:rPr>
+        <w:t>Download more from the internet.</w:t>
+      </w:r>
+    </w:p>
+    <w:p>
+      <w:pPr>
+        <w:rPr>
+          <w:lang w:val="en-US"/>
+        </w:rPr>
+      </w:pPr>
+    </w:p>
+    <w:p>
+      <w:pPr>
+        <w:rPr>
+          <w:lang w:val="en-US"/>
+        </w:rPr>
+      </w:pPr>
+      <w:r>
+        <w:rPr>
+          <w:lang w:val="en-US"/>
+        </w:rPr>
+        <w:drawing>
+          <wp:inline distT="0" distB="0" distL="0" distR="0" wp14:anchorId="3D27E052" wp14:editId="0B58C7C0">
+            <wp:extent cx="2713355" cy="638437"/>
+            <wp:effectExtent l="0" t="0" r="0" b="9525"/>
+            <wp:docPr id="1140189957" name="Afbeelding 1" descr="Afbeelding met tekst, schermopname, Lettertype, lijn&#10;&#10;Automatisch gegenereerde beschrijving"/>
+            <wp:cNvGraphicFramePr>
+              <a:graphicFrameLocks xmlns:a="http://schemas.openxmlformats.org/drawingml/2006/main" noChangeAspect="1"/>
+            </wp:cNvGraphicFramePr>
+            <a:graphic xmlns:a="http://schemas.openxmlformats.org/drawingml/2006/main">
+              <a:graphicData uri="http://schemas.openxmlformats.org/drawingml/2006/picture">
+                <pic:pic xmlns:pic="http://schemas.openxmlformats.org/drawingml/2006/picture">
+                  <pic:nvPicPr>
+                    <pic:cNvPr id="1140189957" name="Afbeelding 1" descr="Afbeelding met tekst, schermopname, Lettertype, lijn&#10;&#10;Automatisch gegenereerde beschrijving"/>
+                    <pic:cNvPicPr/>
+                  </pic:nvPicPr>
+                  <pic:blipFill>
+                    <a:blip r:embed="rId58"/>
+                    <a:stretch>
+                      <a:fillRect/>
+                    </a:stretch>
+                  </pic:blipFill>
+                  <pic:spPr>
+                    <a:xfrm>
+                      <a:off x="0" y="0"/>
+                      <a:ext cx="2745103" cy="645907"/>
+                    </a:xfrm>
+                    <a:prstGeom prst="rect">
+                      <a:avLst/>
+                    </a:prstGeom>
+                  </pic:spPr>
+                </pic:pic>
+              </a:graphicData>
+            </a:graphic>
+          </wp:inline>
+        </w:drawing>
+      </w:r>
+      <w:r>
+        <w:rPr>
+          <w:lang w:val="en-US"/>
+        </w:rPr>
+        <w:t xml:space="preserve"> </w:t>
+      </w:r>
+      <w:r>
+        <w:rPr>
+          <w:lang w:val="en-US"/>
+        </w:rPr>
+        <w:tab/>
+      </w:r>
+      <w:r>
+        <w:rPr>
+          <w:lang w:val="en-US"/>
+        </w:rPr>
+        <w:drawing>
+          <wp:inline distT="0" distB="0" distL="0" distR="0" wp14:anchorId="6E9E57E5" wp14:editId="5F63BF62">
+            <wp:extent cx="2256183" cy="639263"/>
+            <wp:effectExtent l="0" t="0" r="0" b="8890"/>
+            <wp:docPr id="1128114988" name="Afbeelding 1" descr="Afbeelding met tekst, schermopname&#10;&#10;Automatisch gegenereerde beschrijving"/>
+            <wp:cNvGraphicFramePr>
+              <a:graphicFrameLocks xmlns:a="http://schemas.openxmlformats.org/drawingml/2006/main" noChangeAspect="1"/>
+            </wp:cNvGraphicFramePr>
+            <a:graphic xmlns:a="http://schemas.openxmlformats.org/drawingml/2006/main">
+              <a:graphicData uri="http://schemas.openxmlformats.org/drawingml/2006/picture">
+                <pic:pic xmlns:pic="http://schemas.openxmlformats.org/drawingml/2006/picture">
+                  <pic:nvPicPr>
+                    <pic:cNvPr id="1128114988" name="Afbeelding 1" descr="Afbeelding met tekst, schermopname&#10;&#10;Automatisch gegenereerde beschrijving"/>
+                    <pic:cNvPicPr/>
+                  </pic:nvPicPr>
+                  <pic:blipFill>
+                    <a:blip r:embed="rId59">
+                      <a:extLst>
+                        <a:ext uri="{28A0092B-C50C-407E-A947-70E740481C1C}">
+                          <a14:useLocalDpi xmlns:a14="http://schemas.microsoft.com/office/drawing/2010/main" val="0"/>
+                        </a:ext>
+                      </a:extLst>
+                    </a:blip>
+                    <a:stretch>
+                      <a:fillRect/>
+                    </a:stretch>
+                  </pic:blipFill>
+                  <pic:spPr>
+                    <a:xfrm>
+                      <a:off x="0" y="0"/>
+                      <a:ext cx="2265980" cy="642039"/>
+                    </a:xfrm>
+                    <a:prstGeom prst="rect">
+                      <a:avLst/>
+                    </a:prstGeom>
+                  </pic:spPr>
+                </pic:pic>
+              </a:graphicData>
+            </a:graphic>
+          </wp:inline>
+        </w:drawing>
+      </w:r>
+      <w:r>
+        <w:rPr>
+          <w:lang w:val="en-US"/>
+        </w:rPr>
+        <w:drawing>
+          <wp:inline distT="0" distB="0" distL="0" distR="0" wp14:anchorId="52E6DA96" wp14:editId="32A74119">
+            <wp:extent cx="2713382" cy="632095"/>
+            <wp:effectExtent l="0" t="0" r="0" b="0"/>
+            <wp:docPr id="1711232362" name="Afbeelding 1" descr="Afbeelding met tekst, schermopname, Lettertype, lijn&#10;&#10;Automatisch gegenereerde beschrijving"/>
+            <wp:cNvGraphicFramePr>
+              <a:graphicFrameLocks xmlns:a="http://schemas.openxmlformats.org/drawingml/2006/main" noChangeAspect="1"/>
+            </wp:cNvGraphicFramePr>
+            <a:graphic xmlns:a="http://schemas.openxmlformats.org/drawingml/2006/main">
+              <a:graphicData uri="http://schemas.openxmlformats.org/drawingml/2006/picture">
+                <pic:pic xmlns:pic="http://schemas.openxmlformats.org/drawingml/2006/picture">
+                  <pic:nvPicPr>
+                    <pic:cNvPr id="1711232362" name="Afbeelding 1" descr="Afbeelding met tekst, schermopname, Lettertype, lijn&#10;&#10;Automatisch gegenereerde beschrijving"/>
+                    <pic:cNvPicPr/>
+                  </pic:nvPicPr>
+                  <pic:blipFill>
+                    <a:blip r:embed="rId60"/>
+                    <a:stretch>
+                      <a:fillRect/>
+                    </a:stretch>
+                  </pic:blipFill>
+                  <pic:spPr>
+                    <a:xfrm>
+                      <a:off x="0" y="0"/>
+                      <a:ext cx="2769202" cy="645099"/>
+                    </a:xfrm>
+                    <a:prstGeom prst="rect">
+                      <a:avLst/>
+                    </a:prstGeom>
+                  </pic:spPr>
+                </pic:pic>
+              </a:graphicData>
+            </a:graphic>
+          </wp:inline>
+        </w:drawing>
+      </w:r>
+      <w:r>
+        <w:rPr>
+          <w:noProof/>
+        </w:rPr>
+        <w:t xml:space="preserve"> </w:t>
+      </w:r>
+      <w:r>
+        <w:rPr>
+          <w:noProof/>
+        </w:rPr>
+        <w:tab/>
+      </w:r>
+      <w:r>
+        <w:rPr>
+          <w:lang w:val="en-US"/>
+        </w:rPr>
+        <w:drawing>
+          <wp:inline distT="0" distB="0" distL="0" distR="0" wp14:anchorId="1133C5E8" wp14:editId="2D42B350">
+            <wp:extent cx="2597031" cy="632515"/>
+            <wp:effectExtent l="0" t="0" r="0" b="0"/>
+            <wp:docPr id="1593833077" name="Afbeelding 1" descr="Afbeelding met tekst, schermopname, Lettertype&#10;&#10;Automatisch gegenereerde beschrijving"/>
+            <wp:cNvGraphicFramePr>
+              <a:graphicFrameLocks xmlns:a="http://schemas.openxmlformats.org/drawingml/2006/main" noChangeAspect="1"/>
+            </wp:cNvGraphicFramePr>
+            <a:graphic xmlns:a="http://schemas.openxmlformats.org/drawingml/2006/main">
+              <a:graphicData uri="http://schemas.openxmlformats.org/drawingml/2006/picture">
+                <pic:pic xmlns:pic="http://schemas.openxmlformats.org/drawingml/2006/picture">
+                  <pic:nvPicPr>
+                    <pic:cNvPr id="1593833077" name="Afbeelding 1" descr="Afbeelding met tekst, schermopname, Lettertype&#10;&#10;Automatisch gegenereerde beschrijving"/>
+                    <pic:cNvPicPr/>
+                  </pic:nvPicPr>
+                  <pic:blipFill>
+                    <a:blip r:embed="rId61"/>
+                    <a:stretch>
+                      <a:fillRect/>
+                    </a:stretch>
+                  </pic:blipFill>
+                  <pic:spPr>
+                    <a:xfrm>
+                      <a:off x="0" y="0"/>
+                      <a:ext cx="2618488" cy="637741"/>
+                    </a:xfrm>
+                    <a:prstGeom prst="rect">
+                      <a:avLst/>
+                    </a:prstGeom>
+                  </pic:spPr>
+                </pic:pic>
+              </a:graphicData>
+            </a:graphic>
+          </wp:inline>
+        </w:drawing>
+      </w:r>
+      <w:r>
+        <w:rPr>
+          <w:lang w:val="en-US"/>
+        </w:rPr>
+        <w:drawing>
+          <wp:inline distT="0" distB="0" distL="0" distR="0" wp14:anchorId="24DF6863" wp14:editId="29B45B7C">
+            <wp:extent cx="2713355" cy="622611"/>
+            <wp:effectExtent l="0" t="0" r="0" b="6350"/>
+            <wp:docPr id="1250128581" name="Afbeelding 1" descr="Afbeelding met tekst, schermopname, Lettertype, logo&#10;&#10;Automatisch gegenereerde beschrijving"/>
+            <wp:cNvGraphicFramePr>
+              <a:graphicFrameLocks xmlns:a="http://schemas.openxmlformats.org/drawingml/2006/main" noChangeAspect="1"/>
+            </wp:cNvGraphicFramePr>
+            <a:graphic xmlns:a="http://schemas.openxmlformats.org/drawingml/2006/main">
+              <a:graphicData uri="http://schemas.openxmlformats.org/drawingml/2006/picture">
+                <pic:pic xmlns:pic="http://schemas.openxmlformats.org/drawingml/2006/picture">
+                  <pic:nvPicPr>
+                    <pic:cNvPr id="1250128581" name="Afbeelding 1" descr="Afbeelding met tekst, schermopname, Lettertype, logo&#10;&#10;Automatisch gegenereerde beschrijving"/>
+                    <pic:cNvPicPr/>
+                  </pic:nvPicPr>
+                  <pic:blipFill>
+                    <a:blip r:embed="rId62"/>
+                    <a:stretch>
+                      <a:fillRect/>
+                    </a:stretch>
+                  </pic:blipFill>
+                  <pic:spPr>
+                    <a:xfrm>
+                      <a:off x="0" y="0"/>
+                      <a:ext cx="2736294" cy="627875"/>
+                    </a:xfrm>
+                    <a:prstGeom prst="rect">
+                      <a:avLst/>
+                    </a:prstGeom>
+                  </pic:spPr>
+                </pic:pic>
+              </a:graphicData>
+            </a:graphic>
+          </wp:inline>
+        </w:drawing>
+      </w:r>
+      <w:r>
+        <w:rPr>
+          <w:noProof/>
+        </w:rPr>
+        <w:t xml:space="preserve"> </w:t>
+      </w:r>
+      <w:r>
+        <w:rPr>
+          <w:noProof/>
+        </w:rPr>
+        <w:tab/>
+      </w:r>
+      <w:r>
+        <w:rPr>
+          <w:lang w:val="en-US"/>
+        </w:rPr>
+        <w:drawing>
+          <wp:inline distT="0" distB="0" distL="0" distR="0" wp14:anchorId="548940A2" wp14:editId="0EDFC9EF">
+            <wp:extent cx="2596515" cy="617168"/>
+            <wp:effectExtent l="0" t="0" r="0" b="0"/>
+            <wp:docPr id="1950123440" name="Afbeelding 1" descr="Afbeelding met tekst, schermopname, Lettertype, groen&#10;&#10;Automatisch gegenereerde beschrijving"/>
+            <wp:cNvGraphicFramePr>
+              <a:graphicFrameLocks xmlns:a="http://schemas.openxmlformats.org/drawingml/2006/main" noChangeAspect="1"/>
+            </wp:cNvGraphicFramePr>
+            <a:graphic xmlns:a="http://schemas.openxmlformats.org/drawingml/2006/main">
+              <a:graphicData uri="http://schemas.openxmlformats.org/drawingml/2006/picture">
+                <pic:pic xmlns:pic="http://schemas.openxmlformats.org/drawingml/2006/picture">
+                  <pic:nvPicPr>
+                    <pic:cNvPr id="1950123440" name="Afbeelding 1" descr="Afbeelding met tekst, schermopname, Lettertype, groen&#10;&#10;Automatisch gegenereerde beschrijving"/>
+                    <pic:cNvPicPr/>
+                  </pic:nvPicPr>
+                  <pic:blipFill rotWithShape="1">
+                    <a:blip r:embed="rId63"/>
+                    <a:srcRect r="4276"/>
+                    <a:stretch/>
+                  </pic:blipFill>
+                  <pic:spPr bwMode="auto">
+                    <a:xfrm>
+                      <a:off x="0" y="0"/>
+                      <a:ext cx="2647732" cy="629342"/>
+                    </a:xfrm>
+                    <a:prstGeom prst="rect">
+                      <a:avLst/>
+                    </a:prstGeom>
+                    <a:ln>
+                      <a:noFill/>
+                    </a:ln>
+                    <a:extLst>
+                      <a:ext uri="{53640926-AAD7-44D8-BBD7-CCE9431645EC}">
+                        <a14:shadowObscured xmlns:a14="http://schemas.microsoft.com/office/drawing/2010/main"/>
+                      </a:ext>
+                    </a:extLst>
+                  </pic:spPr>
+                </pic:pic>
+              </a:graphicData>
+            </a:graphic>
+          </wp:inline>
+        </w:drawing>
+      </w:r>
+      <w:r>
+        <w:rPr>
+          <w:noProof/>
+        </w:rPr>
+        <w:t xml:space="preserve"> </w:t>
+      </w:r>
     </w:p>
     <w:sectPr>
-      <w:footerReference w:type="default" r:id="rId57"/>
+      <w:footerReference w:type="default" r:id="rId64"/>
       <w:pgSz w:w="11906" w:h="16838"/>
       <w:pgMar w:top="1417" w:right="1417" w:bottom="1417" w:left="1417" w:header="709" w:footer="709" w:gutter="0"/>
       <w:pgNumType w:start="0"/>
@@ -15682,7 +16607,7 @@
 
 <file path=customXml/item1.xml><?xml version="1.0" encoding="utf-8"?>
 <CoverPageProperties xmlns="http://schemas.microsoft.com/office/2006/coverPageProps">
-  <PublishDate>2023</PublishDate>
+  <PublishDate>2024</PublishDate>
   <Abstract/>
   <CompanyAddress/>
   <CompanyPhone/>

</xml_diff>